<commit_message>
deuxieme tentative de debuggage
</commit_message>
<xml_diff>
--- a/doc/rapport_vfinale.docx
+++ b/doc/rapport_vfinale.docx
@@ -4491,15 +4491,32 @@
         </w:rPr>
         <w:t xml:space="preserve">at </w:t>
       </w:r>
-      <w:hyperlink r:id="rId10" w:history="1">
-        <w:r>
-          <w:rPr>
-            <w:rStyle w:val="Hyperlink"/>
-            <w:lang w:val="en-US"/>
-          </w:rPr>
-          <w:t>v100.math.unistra.fr</w:t>
-        </w:r>
-      </w:hyperlink>
+      <w:r>
+        <w:fldChar w:fldCharType="begin"/>
+      </w:r>
+      <w:r>
+        <w:rPr>
+          <w:lang w:val="en-GB"/>
+        </w:rPr>
+        <w:instrText xml:space="preserve"> HYPERLINK "v100.math.unistra.fr" </w:instrText>
+      </w:r>
+      <w:r>
+        <w:fldChar w:fldCharType="separate"/>
+      </w:r>
+      <w:r>
+        <w:rPr>
+          <w:rStyle w:val="Hyperlink"/>
+          <w:lang w:val="en-US"/>
+        </w:rPr>
+        <w:t>v100.math.unistra.fr</w:t>
+      </w:r>
+      <w:r>
+        <w:rPr>
+          <w:rStyle w:val="Hyperlink"/>
+          <w:lang w:val="en-US"/>
+        </w:rPr>
+        <w:fldChar w:fldCharType="end"/>
+      </w:r>
     </w:p>
     <w:p>
       <w:pPr>
@@ -4979,24 +4996,41 @@
         </w:rPr>
         <w:t xml:space="preserve">All these files can be found on the GitHub repository </w:t>
       </w:r>
-      <w:hyperlink r:id="rId11" w:history="1">
-        <w:proofErr w:type="spellStart"/>
-        <w:r>
-          <w:rPr>
-            <w:rStyle w:val="Hyperlink"/>
-            <w:lang w:val="en-US"/>
-          </w:rPr>
-          <w:t>feelpp</w:t>
-        </w:r>
-        <w:proofErr w:type="spellEnd"/>
-        <w:r>
-          <w:rPr>
-            <w:rStyle w:val="Hyperlink"/>
-            <w:lang w:val="en-US"/>
-          </w:rPr>
-          <w:t>/csmi-m1-2020-moco-inverse</w:t>
-        </w:r>
-      </w:hyperlink>
+      <w:r>
+        <w:fldChar w:fldCharType="begin"/>
+      </w:r>
+      <w:r>
+        <w:rPr>
+          <w:lang w:val="en-GB"/>
+        </w:rPr>
+        <w:instrText xml:space="preserve"> HYPERLINK "https://github.com/feelpp/csmi-m1-2020-moco-inverse" </w:instrText>
+      </w:r>
+      <w:r>
+        <w:fldChar w:fldCharType="separate"/>
+      </w:r>
+      <w:proofErr w:type="spellStart"/>
+      <w:r>
+        <w:rPr>
+          <w:rStyle w:val="Hyperlink"/>
+          <w:lang w:val="en-US"/>
+        </w:rPr>
+        <w:t>feelpp</w:t>
+      </w:r>
+      <w:proofErr w:type="spellEnd"/>
+      <w:r>
+        <w:rPr>
+          <w:rStyle w:val="Hyperlink"/>
+          <w:lang w:val="en-US"/>
+        </w:rPr>
+        <w:t>/csmi-m1-2020-moco-inverse</w:t>
+      </w:r>
+      <w:r>
+        <w:rPr>
+          <w:rStyle w:val="Hyperlink"/>
+          <w:lang w:val="en-US"/>
+        </w:rPr>
+        <w:fldChar w:fldCharType="end"/>
+      </w:r>
       <w:r>
         <w:rPr>
           <w:lang w:val="en-US"/>
@@ -5300,14 +5334,12 @@
         </w:rPr>
         <w:t xml:space="preserve">hotons are </w:t>
       </w:r>
-      <w:proofErr w:type="gramStart"/>
       <w:r>
         <w:rPr>
           <w:lang w:val="en-US"/>
         </w:rPr>
         <w:t>absorbed</w:t>
       </w:r>
-      <w:proofErr w:type="gramEnd"/>
       <w:r>
         <w:rPr>
           <w:lang w:val="en-US"/>
@@ -5436,7 +5468,7 @@
                           </pic:cNvPicPr>
                         </pic:nvPicPr>
                         <pic:blipFill>
-                          <a:blip r:embed="rId12">
+                          <a:blip r:embed="rId10">
                             <a:extLst>
                               <a:ext uri="{28A0092B-C50C-407E-A947-70E740481C1C}">
                                 <a14:useLocalDpi xmlns:a14="http://schemas.microsoft.com/office/drawing/2010/main" val="0"/>
@@ -5597,7 +5629,7 @@
                   <o:lock v:ext="edit" aspectratio="t"/>
                 </v:shapetype>
                 <v:shape id="Picture 2" o:spid="_x0000_s1027" type="#_x0000_t75" style="position:absolute;left:4668;width:22572;height:18713;visibility:visible;mso-wrap-style:square" o:gfxdata="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">
-                  <v:imagedata r:id="rId13" o:title=""/>
+                  <v:imagedata r:id="rId11" o:title=""/>
                 </v:shape>
                 <v:shapetype id="_x0000_t202" coordsize="21600,21600" o:spt="202" path="m,l,21600r21600,l21600,xe">
                   <v:stroke joinstyle="miter"/>
@@ -6092,7 +6124,7 @@
                           </pic:cNvPicPr>
                         </pic:nvPicPr>
                         <pic:blipFill>
-                          <a:blip r:embed="rId14">
+                          <a:blip r:embed="rId12">
                             <a:extLst>
                               <a:ext uri="{28A0092B-C50C-407E-A947-70E740481C1C}">
                                 <a14:useLocalDpi xmlns:a14="http://schemas.microsoft.com/office/drawing/2010/main" val="0"/>
@@ -6227,7 +6259,7 @@
             <w:pict>
               <v:group w14:anchorId="15299C53" id="Group 6" o:spid="_x0000_s1029" style="position:absolute;left:0;text-align:left;margin-left:104.25pt;margin-top:40.55pt;width:290.25pt;height:200.35pt;z-index:251655168;mso-position-horizontal-relative:margin;mso-width-relative:margin;mso-height-relative:margin" coordorigin="-8763" coordsize="36861,25444" o:gfxdata="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">
                 <v:shape id="Picture 1" o:spid="_x0000_s1030" type="#_x0000_t75" style="position:absolute;width:17907;height:21793;visibility:visible;mso-wrap-style:square" o:gfxdata="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">
-                  <v:imagedata r:id="rId15" o:title=""/>
+                  <v:imagedata r:id="rId13" o:title=""/>
                 </v:shape>
                 <v:shape id="Text Box 5" o:spid="_x0000_s1031" type="#_x0000_t202" style="position:absolute;left:-8763;top:22669;width:36861;height:2775;visibility:visible;mso-wrap-style:square;v-text-anchor:top" o:gfxdata="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" stroked="f">
                   <v:textbox style="mso-fit-shape-to-text:t" inset="0,0,0,0">
@@ -6912,7 +6944,6 @@
         </w:rPr>
         <w:t xml:space="preserve">cations still </w:t>
       </w:r>
-      <w:proofErr w:type="gramStart"/>
       <w:r>
         <w:rPr>
           <w:lang w:val="en-GB"/>
@@ -6923,14 +6954,7 @@
         <w:rPr>
           <w:lang w:val="en-GB"/>
         </w:rPr>
-        <w:t>to</w:t>
-      </w:r>
-      <w:proofErr w:type="gramEnd"/>
-      <w:r>
-        <w:rPr>
-          <w:lang w:val="en-GB"/>
-        </w:rPr>
-        <w:t xml:space="preserve"> be made before we can write </w:t>
+        <w:t xml:space="preserve">to be made before we can write </w:t>
       </w:r>
       <w:r>
         <w:rPr>
@@ -9803,19 +9827,11 @@
         </w:rPr>
         <w:t xml:space="preserve"> </w:t>
       </w:r>
-      <w:proofErr w:type="gramStart"/>
       <w:r>
         <w:rPr>
           <w:lang w:val="en-GB"/>
         </w:rPr>
-        <w:t>taking into account</w:t>
-      </w:r>
-      <w:proofErr w:type="gramEnd"/>
-      <w:r>
-        <w:rPr>
-          <w:lang w:val="en-GB"/>
-        </w:rPr>
-        <w:t xml:space="preserve"> that</w:t>
+        <w:t>taking into account that</w:t>
       </w:r>
       <w:r>
         <w:rPr>
@@ -10900,7 +10916,7 @@
           <w:lang w:val="en-US"/>
         </w:rPr>
         <w:sectPr>
-          <w:footerReference w:type="default" r:id="rId16"/>
+          <w:footerReference w:type="default" r:id="rId14"/>
           <w:pgSz w:w="11906" w:h="16838"/>
           <w:pgMar w:top="1440" w:right="1080" w:bottom="1440" w:left="1080" w:header="708" w:footer="708" w:gutter="0"/>
           <w:cols w:space="708"/>
@@ -14505,7 +14521,6 @@
         </w:rPr>
         <w:t xml:space="preserve"> cells. </w:t>
       </w:r>
-      <w:proofErr w:type="gramStart"/>
       <w:r>
         <w:rPr>
           <w:rFonts w:eastAsiaTheme="minorEastAsia"/>
@@ -14513,7 +14528,6 @@
         </w:rPr>
         <w:t>Let’s</w:t>
       </w:r>
-      <w:proofErr w:type="gramEnd"/>
       <w:r>
         <w:rPr>
           <w:rFonts w:eastAsiaTheme="minorEastAsia"/>
@@ -14906,6 +14920,9 @@
         <w:fldChar w:fldCharType="separate"/>
       </w:r>
       <w:r>
+        <w:rPr>
+          <w:lang w:val="en-GB"/>
+        </w:rPr>
         <w:t>)</w:t>
       </w:r>
       <w:r>
@@ -15120,6 +15137,9 @@
         <w:fldChar w:fldCharType="separate"/>
       </w:r>
       <w:r>
+        <w:rPr>
+          <w:lang w:val="en-GB"/>
+        </w:rPr>
         <w:t>)</w:t>
       </w:r>
       <w:r>
@@ -15553,6 +15573,7 @@
           </m:rPr>
           <w:rPr>
             <w:rFonts w:ascii="Cambria Math" w:hAnsi="Cambria Math"/>
+            <w:lang w:val="en-GB"/>
           </w:rPr>
           <m:t>)</m:t>
         </m:r>
@@ -19236,14 +19257,12 @@
         </w:rPr>
         <w:t xml:space="preserve">we solve (1.2) and (1.3) as if the radiation </w:t>
       </w:r>
-      <w:proofErr w:type="gramStart"/>
       <w:r>
         <w:rPr>
           <w:lang w:val="en-US"/>
         </w:rPr>
         <w:t>weren’t</w:t>
       </w:r>
-      <w:proofErr w:type="gramEnd"/>
       <w:r>
         <w:rPr>
           <w:lang w:val="en-US"/>
@@ -19506,7 +19525,7 @@
                     </m:num>
                     <m:den>
                       <m:r>
-                        <m:t>Δt</m:t>
+                        <m:t>Δx</m:t>
                       </m:r>
                     </m:den>
                   </m:f>
@@ -19650,7 +19669,7 @@
                     </m:num>
                     <m:den>
                       <m:r>
-                        <m:t>Δt</m:t>
+                        <m:t>Δx</m:t>
                       </m:r>
                     </m:den>
                   </m:f>
@@ -21442,6 +21461,52 @@
                   </m:ctrlPr>
                 </m:fPr>
                 <m:num>
+                  <m:sSubSup>
+                    <m:sSubSupPr>
+                      <m:ctrlPr>
+                        <w:rPr>
+                          <w:rFonts w:ascii="Cambria Math" w:eastAsiaTheme="minorEastAsia" w:hAnsi="Cambria Math"/>
+                          <w:i/>
+                          <w:sz w:val="18"/>
+                          <w:szCs w:val="18"/>
+                          <w:lang w:val="en-US"/>
+                        </w:rPr>
+                      </m:ctrlPr>
+                    </m:sSubSupPr>
+                    <m:e>
+                      <m:r>
+                        <w:rPr>
+                          <w:rFonts w:ascii="Cambria Math" w:eastAsiaTheme="minorEastAsia" w:hAnsi="Cambria Math"/>
+                          <w:sz w:val="18"/>
+                          <w:szCs w:val="18"/>
+                          <w:lang w:val="en-US"/>
+                        </w:rPr>
+                        <m:t>E</m:t>
+                      </m:r>
+                    </m:e>
+                    <m:sub>
+                      <m:r>
+                        <w:rPr>
+                          <w:rFonts w:ascii="Cambria Math" w:eastAsiaTheme="minorEastAsia" w:hAnsi="Cambria Math"/>
+                          <w:sz w:val="18"/>
+                          <w:szCs w:val="18"/>
+                          <w:lang w:val="en-US"/>
+                        </w:rPr>
+                        <m:t>j</m:t>
+                      </m:r>
+                    </m:sub>
+                    <m:sup>
+                      <m:r>
+                        <w:rPr>
+                          <w:rFonts w:ascii="Cambria Math" w:eastAsiaTheme="minorEastAsia" w:hAnsi="Cambria Math"/>
+                          <w:sz w:val="18"/>
+                          <w:szCs w:val="18"/>
+                          <w:lang w:val="en-US"/>
+                        </w:rPr>
+                        <m:t>n</m:t>
+                      </m:r>
+                    </m:sup>
+                  </m:sSubSup>
                   <m:r>
                     <w:rPr>
                       <w:rFonts w:ascii="Cambria Math" w:eastAsiaTheme="minorEastAsia" w:hAnsi="Cambria Math"/>
@@ -21449,7 +21514,7 @@
                       <w:szCs w:val="18"/>
                       <w:lang w:val="en-US"/>
                     </w:rPr>
-                    <m:t>E+</m:t>
+                    <m:t>+</m:t>
                   </m:r>
                   <m:sSubSup>
                     <m:sSubSupPr>
@@ -26170,10 +26235,10 @@
           <w:lang w:val="en-US"/>
         </w:rPr>
         <w:object w:dxaOrig="9026" w:dyaOrig="11670" w14:anchorId="2CD8A171">
-          <v:shape id="_x0000_i1025" type="#_x0000_t75" style="width:173.9pt;height:225.5pt" o:ole="">
-            <v:imagedata r:id="rId17" o:title=""/>
+          <v:shape id="_x0000_i1025" type="#_x0000_t75" style="width:174pt;height:225pt" o:ole="">
+            <v:imagedata r:id="rId15" o:title=""/>
           </v:shape>
-          <o:OLEObject Type="Embed" ProgID="Word.OpenDocumentText.12" ShapeID="_x0000_i1025" DrawAspect="Content" ObjectID="_1652098112" r:id="rId18"/>
+          <o:OLEObject Type="Embed" ProgID="Word.OpenDocumentText.12" ShapeID="_x0000_i1025" DrawAspect="Content" ObjectID="_1654336255" r:id="rId16"/>
         </w:object>
       </w:r>
     </w:p>
@@ -26520,7 +26585,7 @@
                           </pic:cNvPicPr>
                         </pic:nvPicPr>
                         <pic:blipFill>
-                          <a:blip r:embed="rId19" cstate="print">
+                          <a:blip r:embed="rId17" cstate="print">
                             <a:extLst>
                               <a:ext uri="{28A0092B-C50C-407E-A947-70E740481C1C}">
                                 <a14:useLocalDpi xmlns:a14="http://schemas.microsoft.com/office/drawing/2010/main" val="0"/>
@@ -26633,7 +26698,7 @@
             <w:pict>
               <v:group w14:anchorId="3733B488" id="Group 10" o:spid="_x0000_s1032" style="position:absolute;left:0;text-align:left;margin-left:411.55pt;margin-top:16.8pt;width:462.75pt;height:158.35pt;z-index:251660288;mso-position-horizontal:right;mso-position-horizontal-relative:margin;mso-width-relative:margin" coordorigin="-6000" coordsize="58769,20110" o:gfxdata="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">
                 <v:shape id="Picture 7" o:spid="_x0000_s1033" type="#_x0000_t75" style="position:absolute;width:44265;height:16776;visibility:visible;mso-wrap-style:square" o:gfxdata="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">
-                  <v:imagedata r:id="rId20" o:title=""/>
+                  <v:imagedata r:id="rId18" o:title=""/>
                 </v:shape>
                 <v:shape id="Text Box 9" o:spid="_x0000_s1034" type="#_x0000_t202" style="position:absolute;left:-6000;top:17335;width:58768;height:2775;visibility:visible;mso-wrap-style:square;v-text-anchor:top" o:gfxdata="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" stroked="f">
                   <v:textbox style="mso-fit-shape-to-text:t" inset="0,0,0,0">
@@ -28158,10 +28223,10 @@
           <w:lang w:val="en-US"/>
         </w:rPr>
         <w:object w:dxaOrig="9026" w:dyaOrig="11968" w14:anchorId="740A4A2A">
-          <v:shape id="_x0000_i1026" type="#_x0000_t75" style="width:239.1pt;height:317.2pt" o:ole="">
-            <v:imagedata r:id="rId21" o:title=""/>
+          <v:shape id="_x0000_i1026" type="#_x0000_t75" style="width:239.25pt;height:317.25pt" o:ole="">
+            <v:imagedata r:id="rId19" o:title=""/>
           </v:shape>
-          <o:OLEObject Type="Embed" ProgID="Word.OpenDocumentText.12" ShapeID="_x0000_i1026" DrawAspect="Content" ObjectID="_1652098113" r:id="rId22"/>
+          <o:OLEObject Type="Embed" ProgID="Word.OpenDocumentText.12" ShapeID="_x0000_i1026" DrawAspect="Content" ObjectID="_1654336256" r:id="rId20"/>
         </w:object>
       </w:r>
     </w:p>
@@ -28265,7 +28330,7 @@
                           </pic:cNvPicPr>
                         </pic:nvPicPr>
                         <pic:blipFill>
-                          <a:blip r:embed="rId23">
+                          <a:blip r:embed="rId21">
                             <a:extLst>
                               <a:ext uri="{28A0092B-C50C-407E-A947-70E740481C1C}">
                                 <a14:useLocalDpi xmlns:a14="http://schemas.microsoft.com/office/drawing/2010/main" val="0"/>
@@ -28376,7 +28441,7 @@
             <w:pict>
               <v:group w14:anchorId="6487D642" id="Group 13" o:spid="_x0000_s1035" style="position:absolute;left:0;text-align:left;margin-left:0;margin-top:36.7pt;width:487.3pt;height:213.85pt;z-index:251664384" coordsize="61887,27158" o:gfxdata="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">
                 <v:shape id="Picture 11" o:spid="_x0000_s1036" type="#_x0000_t75" style="position:absolute;width:61887;height:23787;visibility:visible;mso-wrap-style:square" o:gfxdata="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">
-                  <v:imagedata r:id="rId24" o:title=""/>
+                  <v:imagedata r:id="rId22" o:title=""/>
                 </v:shape>
                 <v:shape id="Text Box 12" o:spid="_x0000_s1037" type="#_x0000_t202" style="position:absolute;top:24384;width:61887;height:2774;visibility:visible;mso-wrap-style:square;v-text-anchor:top" o:gfxdata="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" stroked="f">
                   <v:textbox style="mso-fit-shape-to-text:t" inset="0,0,0,0">
@@ -28635,7 +28700,7 @@
                           </pic:cNvPicPr>
                         </pic:nvPicPr>
                         <pic:blipFill>
-                          <a:blip r:embed="rId25">
+                          <a:blip r:embed="rId23">
                             <a:extLst>
                               <a:ext uri="{28A0092B-C50C-407E-A947-70E740481C1C}">
                                 <a14:useLocalDpi xmlns:a14="http://schemas.microsoft.com/office/drawing/2010/main" val="0"/>
@@ -28772,7 +28837,7 @@
             <w:pict>
               <v:group w14:anchorId="4A7F54F3" id="Group 16" o:spid="_x0000_s1038" style="position:absolute;left:0;text-align:left;margin-left:0;margin-top:0;width:487.3pt;height:213.1pt;z-index:251668480" coordsize="61887,27063" o:gfxdata="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">
                 <v:shape id="Picture 14" o:spid="_x0000_s1039" type="#_x0000_t75" style="position:absolute;width:61887;height:23729;visibility:visible;mso-wrap-style:square" o:gfxdata="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">
-                  <v:imagedata r:id="rId26" o:title=""/>
+                  <v:imagedata r:id="rId24" o:title=""/>
                 </v:shape>
                 <v:shape id="Text Box 15" o:spid="_x0000_s1040" type="#_x0000_t202" style="position:absolute;top:24288;width:61887;height:2775;visibility:visible;mso-wrap-style:square;v-text-anchor:top" o:gfxdata="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" stroked="f">
                   <v:textbox style="mso-fit-shape-to-text:t" inset="0,0,0,0">
@@ -29194,10 +29259,10 @@
           <w:lang w:val="en-US"/>
         </w:rPr>
         <w:object w:dxaOrig="9026" w:dyaOrig="11666" w14:anchorId="5BF82F56">
-          <v:shape id="_x0000_i1027" type="#_x0000_t75" style="width:191.55pt;height:247.9pt" o:ole="">
-            <v:imagedata r:id="rId27" o:title=""/>
+          <v:shape id="_x0000_i1027" type="#_x0000_t75" style="width:191.25pt;height:248.25pt" o:ole="">
+            <v:imagedata r:id="rId25" o:title=""/>
           </v:shape>
-          <o:OLEObject Type="Embed" ProgID="Word.OpenDocumentText.12" ShapeID="_x0000_i1027" DrawAspect="Content" ObjectID="_1652098114" r:id="rId28"/>
+          <o:OLEObject Type="Embed" ProgID="Word.OpenDocumentText.12" ShapeID="_x0000_i1027" DrawAspect="Content" ObjectID="_1654336257" r:id="rId26"/>
         </w:object>
       </w:r>
     </w:p>
@@ -29291,7 +29356,7 @@
                           </pic:cNvPicPr>
                         </pic:nvPicPr>
                         <pic:blipFill rotWithShape="1">
-                          <a:blip r:embed="rId29">
+                          <a:blip r:embed="rId27">
                             <a:extLst>
                               <a:ext uri="{28A0092B-C50C-407E-A947-70E740481C1C}">
                                 <a14:useLocalDpi xmlns:a14="http://schemas.microsoft.com/office/drawing/2010/main" val="0"/>
@@ -29414,7 +29479,7 @@
             <w:pict>
               <v:group w14:anchorId="20F1DAA8" id="Group 19" o:spid="_x0000_s1041" style="position:absolute;left:0;text-align:left;margin-left:0;margin-top:25.95pt;width:354pt;height:172.45pt;z-index:251672576;mso-position-horizontal:center;mso-position-horizontal-relative:margin;mso-width-relative:margin;mso-height-relative:margin" coordorigin="-12701" coordsize="65881,32096" o:gfxdata="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">
                 <v:shape id="Picture 17" o:spid="_x0000_s1042" type="#_x0000_t75" style="position:absolute;width:35909;height:30003;visibility:visible;mso-wrap-style:square" o:gfxdata="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">
-                  <v:imagedata r:id="rId30" o:title="" cropbottom="4280f"/>
+                  <v:imagedata r:id="rId28" o:title="" cropbottom="4280f"/>
                 </v:shape>
                 <v:shape id="Text Box 18" o:spid="_x0000_s1043" type="#_x0000_t202" style="position:absolute;left:-12701;top:29600;width:65880;height:2496;visibility:visible;mso-wrap-style:square;v-text-anchor:top" o:gfxdata="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" stroked="f">
                   <v:textbox inset="0,0,0,0">
@@ -29527,7 +29592,7 @@
                           </pic:cNvPicPr>
                         </pic:nvPicPr>
                         <pic:blipFill>
-                          <a:blip r:embed="rId31">
+                          <a:blip r:embed="rId29">
                             <a:extLst>
                               <a:ext uri="{28A0092B-C50C-407E-A947-70E740481C1C}">
                                 <a14:useLocalDpi xmlns:a14="http://schemas.microsoft.com/office/drawing/2010/main" val="0"/>
@@ -29648,7 +29713,7 @@
             <w:pict>
               <v:group w14:anchorId="6C9A0B27" id="Group 22" o:spid="_x0000_s1044" style="position:absolute;left:0;text-align:left;margin-left:0;margin-top:207pt;width:403.8pt;height:171pt;z-index:251676672;mso-position-horizontal:center;mso-position-horizontal-relative:margin;mso-width-relative:margin;mso-height-relative:margin" coordsize="61887,26206" o:gfxdata="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">
                 <v:shape id="Picture 20" o:spid="_x0000_s1045" type="#_x0000_t75" style="position:absolute;left:16375;width:29136;height:22898;visibility:visible;mso-wrap-style:square" o:gfxdata="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">
-                  <v:imagedata r:id="rId32" o:title=""/>
+                  <v:imagedata r:id="rId30" o:title=""/>
                 </v:shape>
                 <v:shape id="Text Box 21" o:spid="_x0000_s1046" type="#_x0000_t202" style="position:absolute;top:23431;width:61887;height:2775;visibility:visible;mso-wrap-style:square;v-text-anchor:top" o:gfxdata="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" stroked="f">
                   <v:textbox inset="0,0,0,0">
@@ -29959,7 +30024,7 @@
         </w:rPr>
         <w:t xml:space="preserve">the </w:t>
       </w:r>
-      <w:hyperlink r:id="rId33" w:history="1">
+      <w:hyperlink r:id="rId31" w:history="1">
         <w:proofErr w:type="spellStart"/>
         <w:r>
           <w:rPr>
@@ -30421,7 +30486,7 @@
                           </pic:cNvPicPr>
                         </pic:nvPicPr>
                         <pic:blipFill>
-                          <a:blip r:embed="rId34">
+                          <a:blip r:embed="rId32">
                             <a:extLst>
                               <a:ext uri="{28A0092B-C50C-407E-A947-70E740481C1C}">
                                 <a14:useLocalDpi xmlns:a14="http://schemas.microsoft.com/office/drawing/2010/main" val="0"/>
@@ -30612,7 +30677,7 @@
             <w:pict>
               <v:group w14:anchorId="321F155B" id="Group 25" o:spid="_x0000_s1047" style="position:absolute;left:0;text-align:left;margin-left:36.75pt;margin-top:24.6pt;width:376.5pt;height:312pt;z-index:251680768;mso-position-horizontal-relative:margin;mso-width-relative:margin;mso-height-relative:margin" coordorigin="-15844" coordsize="88378,73245" o:gfxdata="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">
                 <v:shape id="Picture 23" o:spid="_x0000_s1048" type="#_x0000_t75" style="position:absolute;width:56489;height:67252;visibility:visible;mso-wrap-style:square" o:gfxdata="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">
-                  <v:imagedata r:id="rId35" o:title=""/>
+                  <v:imagedata r:id="rId33" o:title=""/>
                 </v:shape>
                 <v:shape id="Text Box 24" o:spid="_x0000_s1049" type="#_x0000_t202" style="position:absolute;left:-15844;top:67818;width:88377;height:5427;visibility:visible;mso-wrap-style:square;v-text-anchor:top" o:gfxdata="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" stroked="f">
                   <v:textbox inset="0,0,0,0">
@@ -31260,7 +31325,7 @@
                           </pic:cNvPicPr>
                         </pic:nvPicPr>
                         <pic:blipFill>
-                          <a:blip r:embed="rId36">
+                          <a:blip r:embed="rId34">
                             <a:extLst>
                               <a:ext uri="{28A0092B-C50C-407E-A947-70E740481C1C}">
                                 <a14:useLocalDpi xmlns:a14="http://schemas.microsoft.com/office/drawing/2010/main" val="0"/>
@@ -31471,7 +31536,7 @@
             <w:pict>
               <v:group w14:anchorId="1334E3E8" id="Group 28" o:spid="_x0000_s1050" style="position:absolute;left:0;text-align:left;margin-left:128.25pt;margin-top:0;width:223.7pt;height:317.95pt;z-index:251684864;mso-position-horizontal-relative:margin;mso-width-relative:margin;mso-height-relative:margin" coordorigin="1992,90" coordsize="27019,38409" o:gfxdata="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">
                 <v:shape id="Picture 26" o:spid="_x0000_s1051" type="#_x0000_t75" style="position:absolute;left:1992;top:90;width:27020;height:34004;visibility:visible;mso-wrap-style:square" o:gfxdata="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">
-                  <v:imagedata r:id="rId37" o:title=""/>
+                  <v:imagedata r:id="rId35" o:title=""/>
                 </v:shape>
                 <v:shape id="Text Box 27" o:spid="_x0000_s1052" type="#_x0000_t202" style="position:absolute;left:3985;top:34213;width:24187;height:4286;visibility:visible;mso-wrap-style:square;v-text-anchor:top" o:gfxdata="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" stroked="f">
                   <v:textbox inset="0,0,0,0">
@@ -31671,7 +31736,7 @@
                           </pic:cNvPicPr>
                         </pic:nvPicPr>
                         <pic:blipFill>
-                          <a:blip r:embed="rId38">
+                          <a:blip r:embed="rId36">
                             <a:extLst>
                               <a:ext uri="{28A0092B-C50C-407E-A947-70E740481C1C}">
                                 <a14:useLocalDpi xmlns:a14="http://schemas.microsoft.com/office/drawing/2010/main" val="0"/>
@@ -31881,7 +31946,7 @@
             <w:pict>
               <v:group w14:anchorId="09F2477B" id="Group 31" o:spid="_x0000_s1053" style="position:absolute;left:0;text-align:left;margin-left:0;margin-top:348.25pt;width:252pt;height:327.7pt;z-index:251688960;mso-position-horizontal:center;mso-position-horizontal-relative:margin;mso-width-relative:margin;mso-height-relative:margin" coordsize="34375,44693" o:gfxdata="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">
                 <v:shape id="Picture 29" o:spid="_x0000_s1054" type="#_x0000_t75" style="position:absolute;width:32124;height:39528;visibility:visible;mso-wrap-style:square" o:gfxdata="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">
-                  <v:imagedata r:id="rId39" o:title=""/>
+                  <v:imagedata r:id="rId37" o:title=""/>
                 </v:shape>
                 <v:shape id="Text Box 30" o:spid="_x0000_s1055" type="#_x0000_t202" style="position:absolute;left:2250;top:40407;width:32125;height:4286;visibility:visible;mso-wrap-style:square;v-text-anchor:top" o:gfxdata="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" stroked="f">
                   <v:textbox inset="0,0,0,0">
@@ -36248,7 +36313,7 @@
       <w:r>
         <w:t xml:space="preserve"> </w:t>
       </w:r>
-      <w:hyperlink r:id="rId40" w:history="1">
+      <w:hyperlink r:id="rId38" w:history="1">
         <w:r>
           <w:rPr>
             <w:rStyle w:val="Hyperlink"/>
@@ -36307,7 +36372,7 @@
         </w:rPr>
         <w:t>Retrieved from </w:t>
       </w:r>
-      <w:hyperlink r:id="rId41" w:history="1">
+      <w:hyperlink r:id="rId39" w:history="1">
         <w:r>
           <w:rPr>
             <w:rStyle w:val="Hyperlink"/>
@@ -36475,7 +36540,7 @@
         </w:rPr>
         <w:t xml:space="preserve"> “. Retrieved from </w:t>
       </w:r>
-      <w:hyperlink r:id="rId42" w:history="1">
+      <w:hyperlink r:id="rId40" w:history="1">
         <w:r>
           <w:rPr>
             <w:rStyle w:val="Hyperlink"/>
@@ -36556,7 +36621,7 @@
         </w:rPr>
         <w:t xml:space="preserve">". Chapter 8. Retrieved from </w:t>
       </w:r>
-      <w:hyperlink r:id="rId43" w:anchor="v=onepage&amp;q&amp;f=false" w:history="1">
+      <w:hyperlink r:id="rId41" w:anchor="v=onepage&amp;q&amp;f=false" w:history="1">
         <w:r>
           <w:rPr>
             <w:rStyle w:val="Hyperlink"/>
@@ -36578,27 +36643,25 @@
           <w:lang w:val="en-US"/>
         </w:rPr>
       </w:pPr>
+      <w:r>
+        <w:rPr>
+          <w:lang w:val="en-GB"/>
+        </w:rPr>
+        <w:t>Ansys Fluent. (</w:t>
+      </w:r>
       <w:proofErr w:type="spellStart"/>
       <w:r>
-        <w:t>Ansys</w:t>
+        <w:rPr>
+          <w:lang w:val="en-GB"/>
+        </w:rPr>
+        <w:t>n.d</w:t>
       </w:r>
       <w:proofErr w:type="spellEnd"/>
       <w:r>
-        <w:t xml:space="preserve"> Fluent. </w:t>
-      </w:r>
-      <w:r>
-        <w:t>(</w:t>
-      </w:r>
-      <w:proofErr w:type="spellStart"/>
-      <w:r>
-        <w:t>n.d</w:t>
-      </w:r>
-      <w:proofErr w:type="spellEnd"/>
-      <w:r>
-        <w:t>)</w:t>
-      </w:r>
-      <w:r>
-        <w:t>. “</w:t>
+        <w:rPr>
+          <w:lang w:val="en-GB"/>
+        </w:rPr>
+        <w:t>). “</w:t>
       </w:r>
       <w:r>
         <w:rPr>
@@ -36607,25 +36670,12 @@
         <w:t>Radiative Transfer Equation</w:t>
       </w:r>
       <w:r>
-        <w:t xml:space="preserve">”. </w:t>
-      </w:r>
-      <w:proofErr w:type="spellStart"/>
-      <w:r>
-        <w:t>Retrieved</w:t>
-      </w:r>
-      <w:proofErr w:type="spellEnd"/>
-      <w:r>
-        <w:t xml:space="preserve"> </w:t>
-      </w:r>
-      <w:proofErr w:type="spellStart"/>
-      <w:r>
-        <w:t>from</w:t>
-      </w:r>
-      <w:proofErr w:type="spellEnd"/>
-      <w:r>
-        <w:t xml:space="preserve"> </w:t>
-      </w:r>
-      <w:hyperlink r:id="rId44" w:history="1">
+        <w:rPr>
+          <w:lang w:val="en-GB"/>
+        </w:rPr>
+        <w:t xml:space="preserve">”. Retrieved from </w:t>
+      </w:r>
+      <w:hyperlink r:id="rId42" w:history="1">
         <w:r>
           <w:rPr>
             <w:rStyle w:val="Hyperlink"/>
@@ -36636,7 +36686,7 @@
       </w:hyperlink>
     </w:p>
     <w:sectPr>
-      <w:footerReference w:type="default" r:id="rId45"/>
+      <w:footerReference w:type="default" r:id="rId43"/>
       <w:type w:val="continuous"/>
       <w:pgSz w:w="11906" w:h="16838"/>
       <w:pgMar w:top="1440" w:right="1080" w:bottom="1440" w:left="1080" w:header="708" w:footer="708" w:gutter="0"/>

</xml_diff>

<commit_message>
un pb resolu, un nouveau apparait
</commit_message>
<xml_diff>
--- a/doc/rapport_vfinale.docx
+++ b/doc/rapport_vfinale.docx
@@ -4491,32 +4491,15 @@
         </w:rPr>
         <w:t xml:space="preserve">at </w:t>
       </w:r>
-      <w:r>
-        <w:fldChar w:fldCharType="begin"/>
-      </w:r>
-      <w:r>
-        <w:rPr>
-          <w:lang w:val="en-GB"/>
-        </w:rPr>
-        <w:instrText xml:space="preserve"> HYPERLINK "v100.math.unistra.fr" </w:instrText>
-      </w:r>
-      <w:r>
-        <w:fldChar w:fldCharType="separate"/>
-      </w:r>
-      <w:r>
-        <w:rPr>
-          <w:rStyle w:val="Hyperlink"/>
-          <w:lang w:val="en-US"/>
-        </w:rPr>
-        <w:t>v100.math.unistra.fr</w:t>
-      </w:r>
-      <w:r>
-        <w:rPr>
-          <w:rStyle w:val="Hyperlink"/>
-          <w:lang w:val="en-US"/>
-        </w:rPr>
-        <w:fldChar w:fldCharType="end"/>
-      </w:r>
+      <w:hyperlink r:id="rId10" w:history="1">
+        <w:r>
+          <w:rPr>
+            <w:rStyle w:val="Hyperlink"/>
+            <w:lang w:val="en-US"/>
+          </w:rPr>
+          <w:t>v100.math.unistra.fr</w:t>
+        </w:r>
+      </w:hyperlink>
     </w:p>
     <w:p>
       <w:pPr>
@@ -4996,41 +4979,24 @@
         </w:rPr>
         <w:t xml:space="preserve">All these files can be found on the GitHub repository </w:t>
       </w:r>
-      <w:r>
-        <w:fldChar w:fldCharType="begin"/>
-      </w:r>
-      <w:r>
-        <w:rPr>
-          <w:lang w:val="en-GB"/>
-        </w:rPr>
-        <w:instrText xml:space="preserve"> HYPERLINK "https://github.com/feelpp/csmi-m1-2020-moco-inverse" </w:instrText>
-      </w:r>
-      <w:r>
-        <w:fldChar w:fldCharType="separate"/>
-      </w:r>
-      <w:proofErr w:type="spellStart"/>
-      <w:r>
-        <w:rPr>
-          <w:rStyle w:val="Hyperlink"/>
-          <w:lang w:val="en-US"/>
-        </w:rPr>
-        <w:t>feelpp</w:t>
-      </w:r>
-      <w:proofErr w:type="spellEnd"/>
-      <w:r>
-        <w:rPr>
-          <w:rStyle w:val="Hyperlink"/>
-          <w:lang w:val="en-US"/>
-        </w:rPr>
-        <w:t>/csmi-m1-2020-moco-inverse</w:t>
-      </w:r>
-      <w:r>
-        <w:rPr>
-          <w:rStyle w:val="Hyperlink"/>
-          <w:lang w:val="en-US"/>
-        </w:rPr>
-        <w:fldChar w:fldCharType="end"/>
-      </w:r>
+      <w:hyperlink r:id="rId11" w:history="1">
+        <w:proofErr w:type="spellStart"/>
+        <w:r>
+          <w:rPr>
+            <w:rStyle w:val="Hyperlink"/>
+            <w:lang w:val="en-US"/>
+          </w:rPr>
+          <w:t>feelpp</w:t>
+        </w:r>
+        <w:proofErr w:type="spellEnd"/>
+        <w:r>
+          <w:rPr>
+            <w:rStyle w:val="Hyperlink"/>
+            <w:lang w:val="en-US"/>
+          </w:rPr>
+          <w:t>/csmi-m1-2020-moco-inverse</w:t>
+        </w:r>
+      </w:hyperlink>
       <w:r>
         <w:rPr>
           <w:lang w:val="en-US"/>
@@ -5468,7 +5434,7 @@
                           </pic:cNvPicPr>
                         </pic:nvPicPr>
                         <pic:blipFill>
-                          <a:blip r:embed="rId10">
+                          <a:blip r:embed="rId12">
                             <a:extLst>
                               <a:ext uri="{28A0092B-C50C-407E-A947-70E740481C1C}">
                                 <a14:useLocalDpi xmlns:a14="http://schemas.microsoft.com/office/drawing/2010/main" val="0"/>
@@ -5629,7 +5595,7 @@
                   <o:lock v:ext="edit" aspectratio="t"/>
                 </v:shapetype>
                 <v:shape id="Picture 2" o:spid="_x0000_s1027" type="#_x0000_t75" style="position:absolute;left:4668;width:22572;height:18713;visibility:visible;mso-wrap-style:square" o:gfxdata="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">
-                  <v:imagedata r:id="rId11" o:title=""/>
+                  <v:imagedata r:id="rId13" o:title=""/>
                 </v:shape>
                 <v:shapetype id="_x0000_t202" coordsize="21600,21600" o:spt="202" path="m,l,21600r21600,l21600,xe">
                   <v:stroke joinstyle="miter"/>
@@ -6124,7 +6090,7 @@
                           </pic:cNvPicPr>
                         </pic:nvPicPr>
                         <pic:blipFill>
-                          <a:blip r:embed="rId12">
+                          <a:blip r:embed="rId14">
                             <a:extLst>
                               <a:ext uri="{28A0092B-C50C-407E-A947-70E740481C1C}">
                                 <a14:useLocalDpi xmlns:a14="http://schemas.microsoft.com/office/drawing/2010/main" val="0"/>
@@ -6259,7 +6225,7 @@
             <w:pict>
               <v:group w14:anchorId="15299C53" id="Group 6" o:spid="_x0000_s1029" style="position:absolute;left:0;text-align:left;margin-left:104.25pt;margin-top:40.55pt;width:290.25pt;height:200.35pt;z-index:251655168;mso-position-horizontal-relative:margin;mso-width-relative:margin;mso-height-relative:margin" coordorigin="-8763" coordsize="36861,25444" o:gfxdata="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">
                 <v:shape id="Picture 1" o:spid="_x0000_s1030" type="#_x0000_t75" style="position:absolute;width:17907;height:21793;visibility:visible;mso-wrap-style:square" o:gfxdata="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">
-                  <v:imagedata r:id="rId13" o:title=""/>
+                  <v:imagedata r:id="rId15" o:title=""/>
                 </v:shape>
                 <v:shape id="Text Box 5" o:spid="_x0000_s1031" type="#_x0000_t202" style="position:absolute;left:-8763;top:22669;width:36861;height:2775;visibility:visible;mso-wrap-style:square;v-text-anchor:top" o:gfxdata="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" stroked="f">
                   <v:textbox style="mso-fit-shape-to-text:t" inset="0,0,0,0">
@@ -10916,7 +10882,7 @@
           <w:lang w:val="en-US"/>
         </w:rPr>
         <w:sectPr>
-          <w:footerReference w:type="default" r:id="rId14"/>
+          <w:footerReference w:type="default" r:id="rId16"/>
           <w:pgSz w:w="11906" w:h="16838"/>
           <w:pgMar w:top="1440" w:right="1080" w:bottom="1440" w:left="1080" w:header="708" w:footer="708" w:gutter="0"/>
           <w:cols w:space="708"/>
@@ -19673,6 +19639,33 @@
                       </m:r>
                     </m:den>
                   </m:f>
+                  <m:r>
+                    <m:t>-c</m:t>
+                  </m:r>
+                  <m:sSubSup>
+                    <m:sSubSupPr>
+                      <m:ctrlPr>
+                        <w:rPr>
+                          <w:i/>
+                        </w:rPr>
+                      </m:ctrlPr>
+                    </m:sSubSupPr>
+                    <m:e>
+                      <m:r>
+                        <m:t>S</m:t>
+                      </m:r>
+                    </m:e>
+                    <m:sub>
+                      <m:r>
+                        <m:t>j</m:t>
+                      </m:r>
+                    </m:sub>
+                    <m:sup>
+                      <m:r>
+                        <m:t>'</m:t>
+                      </m:r>
+                    </m:sup>
+                  </m:sSubSup>
                   <m:r>
                     <m:t>=c</m:t>
                   </m:r>
@@ -22184,6 +22177,337 @@
             </w:rPr>
             <m:t xml:space="preserve"> </m:t>
           </m:r>
+          <m:r>
+            <w:rPr>
+              <w:rFonts w:ascii="Cambria Math" w:eastAsiaTheme="minorEastAsia" w:hAnsi="Cambria Math"/>
+              <w:sz w:val="18"/>
+              <w:szCs w:val="18"/>
+              <w:lang w:val="en-US"/>
+            </w:rPr>
+            <m:t xml:space="preserve">,       </m:t>
+          </m:r>
+          <m:sSubSup>
+            <m:sSubSupPr>
+              <m:ctrlPr>
+                <w:rPr>
+                  <w:rFonts w:ascii="Cambria Math" w:eastAsiaTheme="minorEastAsia" w:hAnsi="Cambria Math"/>
+                  <w:i/>
+                  <w:sz w:val="18"/>
+                  <w:szCs w:val="18"/>
+                  <w:lang w:val="en-US"/>
+                </w:rPr>
+              </m:ctrlPr>
+            </m:sSubSupPr>
+            <m:e>
+              <m:r>
+                <w:rPr>
+                  <w:rFonts w:ascii="Cambria Math" w:eastAsiaTheme="minorEastAsia" w:hAnsi="Cambria Math"/>
+                  <w:sz w:val="18"/>
+                  <w:szCs w:val="18"/>
+                  <w:lang w:val="en-US"/>
+                </w:rPr>
+                <m:t>S</m:t>
+              </m:r>
+            </m:e>
+            <m:sub>
+              <m:r>
+                <w:rPr>
+                  <w:rFonts w:ascii="Cambria Math" w:eastAsiaTheme="minorEastAsia" w:hAnsi="Cambria Math"/>
+                  <w:sz w:val="18"/>
+                  <w:szCs w:val="18"/>
+                  <w:lang w:val="en-US"/>
+                </w:rPr>
+                <m:t>j</m:t>
+              </m:r>
+            </m:sub>
+            <m:sup>
+              <m:r>
+                <w:rPr>
+                  <w:rFonts w:ascii="Cambria Math" w:eastAsiaTheme="minorEastAsia" w:hAnsi="Cambria Math"/>
+                  <w:sz w:val="18"/>
+                  <w:szCs w:val="18"/>
+                  <w:lang w:val="en-US"/>
+                </w:rPr>
+                <m:t>'</m:t>
+              </m:r>
+            </m:sup>
+          </m:sSubSup>
+          <m:r>
+            <w:rPr>
+              <w:rFonts w:ascii="Cambria Math" w:eastAsiaTheme="minorEastAsia" w:hAnsi="Cambria Math"/>
+              <w:sz w:val="18"/>
+              <w:szCs w:val="18"/>
+              <w:lang w:val="en-US"/>
+            </w:rPr>
+            <m:t>=</m:t>
+          </m:r>
+          <m:f>
+            <m:fPr>
+              <m:ctrlPr>
+                <w:rPr>
+                  <w:rFonts w:ascii="Cambria Math" w:eastAsiaTheme="minorEastAsia" w:hAnsi="Cambria Math"/>
+                  <w:i/>
+                  <w:sz w:val="18"/>
+                  <w:szCs w:val="18"/>
+                  <w:lang w:val="en-US"/>
+                </w:rPr>
+              </m:ctrlPr>
+            </m:fPr>
+            <m:num>
+              <m:r>
+                <w:rPr>
+                  <w:rFonts w:ascii="Cambria Math" w:eastAsiaTheme="minorEastAsia" w:hAnsi="Cambria Math"/>
+                  <w:sz w:val="18"/>
+                  <w:szCs w:val="18"/>
+                  <w:lang w:val="en-US"/>
+                </w:rPr>
+                <m:t>1</m:t>
+              </m:r>
+            </m:num>
+            <m:den>
+              <m:r>
+                <m:rPr>
+                  <m:sty m:val="p"/>
+                </m:rPr>
+                <w:rPr>
+                  <w:sz w:val="18"/>
+                  <w:szCs w:val="18"/>
+                </w:rPr>
+                <m:t>Δ</m:t>
+              </m:r>
+              <m:r>
+                <w:rPr>
+                  <w:sz w:val="18"/>
+                  <w:szCs w:val="18"/>
+                </w:rPr>
+                <m:t>x</m:t>
+              </m:r>
+            </m:den>
+          </m:f>
+          <m:d>
+            <m:dPr>
+              <m:ctrlPr>
+                <w:rPr>
+                  <w:rFonts w:ascii="Cambria Math" w:eastAsiaTheme="minorEastAsia" w:hAnsi="Cambria Math"/>
+                  <w:i/>
+                  <w:sz w:val="18"/>
+                  <w:szCs w:val="18"/>
+                  <w:lang w:val="en-US"/>
+                </w:rPr>
+              </m:ctrlPr>
+            </m:dPr>
+            <m:e>
+              <m:sSub>
+                <m:sSubPr>
+                  <m:ctrlPr>
+                    <w:rPr>
+                      <w:rFonts w:ascii="Cambria Math" w:hAnsi="Cambria Math"/>
+                      <w:i/>
+                      <w:sz w:val="18"/>
+                      <w:szCs w:val="18"/>
+                      <w:lang w:val="en-US"/>
+                    </w:rPr>
+                  </m:ctrlPr>
+                </m:sSubPr>
+                <m:e>
+                  <m:r>
+                    <w:rPr>
+                      <w:rFonts w:ascii="Cambria Math" w:hAnsi="Cambria Math"/>
+                      <w:sz w:val="18"/>
+                      <w:szCs w:val="18"/>
+                      <w:lang w:val="en-US"/>
+                    </w:rPr>
+                    <m:t>M</m:t>
+                  </m:r>
+                </m:e>
+                <m:sub>
+                  <m:r>
+                    <w:rPr>
+                      <w:rFonts w:ascii="Cambria Math" w:hAnsi="Cambria Math"/>
+                      <w:sz w:val="18"/>
+                      <w:szCs w:val="18"/>
+                      <w:lang w:val="en-US"/>
+                    </w:rPr>
+                    <m:t>j+</m:t>
+                  </m:r>
+                  <m:f>
+                    <m:fPr>
+                      <m:ctrlPr>
+                        <w:rPr>
+                          <w:rFonts w:ascii="Cambria Math" w:hAnsi="Cambria Math"/>
+                          <w:i/>
+                          <w:sz w:val="18"/>
+                          <w:szCs w:val="18"/>
+                          <w:lang w:val="en-US"/>
+                        </w:rPr>
+                      </m:ctrlPr>
+                    </m:fPr>
+                    <m:num>
+                      <m:r>
+                        <w:rPr>
+                          <w:rFonts w:ascii="Cambria Math" w:hAnsi="Cambria Math"/>
+                          <w:sz w:val="18"/>
+                          <w:szCs w:val="18"/>
+                          <w:lang w:val="en-US"/>
+                        </w:rPr>
+                        <m:t>1</m:t>
+                      </m:r>
+                    </m:num>
+                    <m:den>
+                      <m:r>
+                        <w:rPr>
+                          <w:rFonts w:ascii="Cambria Math" w:hAnsi="Cambria Math"/>
+                          <w:sz w:val="18"/>
+                          <w:szCs w:val="18"/>
+                          <w:lang w:val="en-US"/>
+                        </w:rPr>
+                        <m:t>2</m:t>
+                      </m:r>
+                    </m:den>
+                  </m:f>
+                </m:sub>
+              </m:sSub>
+              <m:r>
+                <w:rPr>
+                  <w:sz w:val="18"/>
+                  <w:szCs w:val="18"/>
+                </w:rPr>
+                <m:t>-</m:t>
+              </m:r>
+              <m:sSub>
+                <m:sSubPr>
+                  <m:ctrlPr>
+                    <w:rPr>
+                      <w:rFonts w:ascii="Cambria Math" w:hAnsi="Cambria Math"/>
+                      <w:i/>
+                      <w:sz w:val="18"/>
+                      <w:szCs w:val="18"/>
+                      <w:lang w:val="en-US"/>
+                    </w:rPr>
+                  </m:ctrlPr>
+                </m:sSubPr>
+                <m:e>
+                  <m:r>
+                    <w:rPr>
+                      <w:rFonts w:ascii="Cambria Math" w:hAnsi="Cambria Math"/>
+                      <w:sz w:val="18"/>
+                      <w:szCs w:val="18"/>
+                      <w:lang w:val="en-US"/>
+                    </w:rPr>
+                    <m:t>M</m:t>
+                  </m:r>
+                </m:e>
+                <m:sub>
+                  <m:r>
+                    <w:rPr>
+                      <w:rFonts w:ascii="Cambria Math" w:hAnsi="Cambria Math"/>
+                      <w:sz w:val="18"/>
+                      <w:szCs w:val="18"/>
+                      <w:lang w:val="en-US"/>
+                    </w:rPr>
+                    <m:t>j</m:t>
+                  </m:r>
+                  <m:r>
+                    <w:rPr>
+                      <w:sz w:val="18"/>
+                      <w:szCs w:val="18"/>
+                    </w:rPr>
+                    <m:t>-</m:t>
+                  </m:r>
+                  <m:f>
+                    <m:fPr>
+                      <m:ctrlPr>
+                        <w:rPr>
+                          <w:rFonts w:ascii="Cambria Math" w:hAnsi="Cambria Math"/>
+                          <w:i/>
+                          <w:sz w:val="18"/>
+                          <w:szCs w:val="18"/>
+                          <w:lang w:val="en-US"/>
+                        </w:rPr>
+                      </m:ctrlPr>
+                    </m:fPr>
+                    <m:num>
+                      <m:r>
+                        <w:rPr>
+                          <w:rFonts w:ascii="Cambria Math" w:hAnsi="Cambria Math"/>
+                          <w:sz w:val="18"/>
+                          <w:szCs w:val="18"/>
+                          <w:lang w:val="en-US"/>
+                        </w:rPr>
+                        <m:t>1</m:t>
+                      </m:r>
+                    </m:num>
+                    <m:den>
+                      <m:r>
+                        <w:rPr>
+                          <w:rFonts w:ascii="Cambria Math" w:hAnsi="Cambria Math"/>
+                          <w:sz w:val="18"/>
+                          <w:szCs w:val="18"/>
+                          <w:lang w:val="en-US"/>
+                        </w:rPr>
+                        <m:t>2</m:t>
+                      </m:r>
+                    </m:den>
+                  </m:f>
+                </m:sub>
+              </m:sSub>
+            </m:e>
+          </m:d>
+          <m:sSubSup>
+            <m:sSubSupPr>
+              <m:ctrlPr>
+                <w:rPr>
+                  <w:rFonts w:ascii="Cambria Math" w:eastAsiaTheme="minorEastAsia" w:hAnsi="Cambria Math"/>
+                  <w:i/>
+                  <w:sz w:val="18"/>
+                  <w:szCs w:val="18"/>
+                  <w:lang w:val="en-US"/>
+                </w:rPr>
+              </m:ctrlPr>
+            </m:sSubSupPr>
+            <m:e>
+              <m:r>
+                <w:rPr>
+                  <w:rFonts w:ascii="Cambria Math" w:eastAsiaTheme="minorEastAsia" w:hAnsi="Cambria Math"/>
+                  <w:sz w:val="18"/>
+                  <w:szCs w:val="18"/>
+                  <w:lang w:val="en-US"/>
+                </w:rPr>
+                <m:t>E</m:t>
+              </m:r>
+            </m:e>
+            <m:sub>
+              <m:r>
+                <w:rPr>
+                  <w:rFonts w:ascii="Cambria Math" w:eastAsiaTheme="minorEastAsia" w:hAnsi="Cambria Math"/>
+                  <w:sz w:val="18"/>
+                  <w:szCs w:val="18"/>
+                  <w:lang w:val="en-US"/>
+                </w:rPr>
+                <m:t>j</m:t>
+              </m:r>
+            </m:sub>
+            <m:sup>
+              <m:r>
+                <w:rPr>
+                  <w:rFonts w:ascii="Cambria Math" w:eastAsiaTheme="minorEastAsia" w:hAnsi="Cambria Math"/>
+                  <w:sz w:val="18"/>
+                  <w:szCs w:val="18"/>
+                  <w:lang w:val="en-US"/>
+                </w:rPr>
+                <m:t>n</m:t>
+              </m:r>
+            </m:sup>
+          </m:sSubSup>
+          <m:r>
+            <w:rPr>
+              <w:rFonts w:ascii="Cambria Math" w:eastAsiaTheme="minorEastAsia" w:hAnsi="Cambria Math"/>
+              <w:sz w:val="18"/>
+              <w:szCs w:val="18"/>
+              <w:lang w:val="en-US"/>
+            </w:rPr>
+            <m:t xml:space="preserve">                      </m:t>
+          </m:r>
         </m:oMath>
       </m:oMathPara>
     </w:p>
@@ -23454,13 +23778,10 @@
                     </m:sup>
                   </m:sSubSup>
                   <m:r>
-                    <m:t>-</m:t>
+                    <m:t>+</m:t>
                   </m:r>
                   <m:r>
-                    <m:rPr>
-                      <m:sty m:val="p"/>
-                    </m:rPr>
-                    <m:t>Α</m:t>
+                    <m:t>α</m:t>
                   </m:r>
                   <m:d>
                     <m:dPr>
@@ -23566,10 +23887,7 @@
                     </m:sSubSupPr>
                     <m:e>
                       <m:r>
-                        <m:rPr>
-                          <m:sty m:val="p"/>
-                        </m:rPr>
-                        <m:t>Β</m:t>
+                        <m:t>β</m:t>
                       </m:r>
                       <m:r>
                         <m:t>F</m:t>
@@ -23587,13 +23905,40 @@
                     </m:sup>
                   </m:sSubSup>
                   <m:r>
-                    <m:t>-</m:t>
+                    <m:t>+</m:t>
                   </m:r>
                   <m:r>
-                    <m:rPr>
-                      <m:sty m:val="p"/>
-                    </m:rPr>
-                    <m:t>Γ</m:t>
+                    <m:t>γ</m:t>
+                  </m:r>
+                  <m:sSubSup>
+                    <m:sSubSupPr>
+                      <m:ctrlPr>
+                        <w:rPr>
+                          <w:i/>
+                        </w:rPr>
+                      </m:ctrlPr>
+                    </m:sSubSupPr>
+                    <m:e>
+                      <m:r>
+                        <m:t>E</m:t>
+                      </m:r>
+                    </m:e>
+                    <m:sub>
+                      <m:r>
+                        <m:t>j</m:t>
+                      </m:r>
+                    </m:sub>
+                    <m:sup>
+                      <m:r>
+                        <m:t>n</m:t>
+                      </m:r>
+                    </m:sup>
+                  </m:sSubSup>
+                  <m:r>
+                    <m:t>+</m:t>
+                  </m:r>
+                  <m:r>
+                    <m:t>δ</m:t>
                   </m:r>
                   <m:d>
                     <m:dPr>
@@ -23783,6 +24128,14 @@
       </w:pPr>
       <m:oMath>
         <m:r>
+          <w:rPr>
+            <w:rFonts w:ascii="Cambria Math" w:hAnsi="Cambria Math"/>
+            <w:lang w:val="en-US"/>
+          </w:rPr>
+          <w:lastRenderedPageBreak/>
+          <m:t>α</m:t>
+        </m:r>
+        <m:r>
           <m:rPr>
             <m:sty m:val="p"/>
           </m:rPr>
@@ -23790,8 +24143,17 @@
             <w:rFonts w:ascii="Cambria Math" w:hAnsi="Cambria Math"/>
             <w:lang w:val="en-US"/>
           </w:rPr>
-          <w:lastRenderedPageBreak/>
-          <m:t>Α=</m:t>
+          <m:t>=</m:t>
+        </m:r>
+        <m:r>
+          <m:rPr>
+            <m:sty m:val="p"/>
+          </m:rPr>
+          <w:rPr>
+            <w:rFonts w:ascii="Cambria Math" w:hAnsi="Cambria Math"/>
+            <w:lang w:val="en-US"/>
+          </w:rPr>
+          <m:t>-</m:t>
         </m:r>
         <m:f>
           <m:fPr>
@@ -23826,7 +24188,24 @@
             <w:rFonts w:ascii="Cambria Math" w:hAnsi="Cambria Math"/>
             <w:lang w:val="en-US"/>
           </w:rPr>
-          <m:t>,       Β</m:t>
+          <m:t xml:space="preserve">,    </m:t>
+        </m:r>
+        <m:r>
+          <m:rPr>
+            <m:sty m:val="p"/>
+          </m:rPr>
+          <w:rPr>
+            <w:rFonts w:ascii="Cambria Math" w:hAnsi="Cambria Math"/>
+            <w:lang w:val="en-US"/>
+          </w:rPr>
+          <m:t xml:space="preserve"> </m:t>
+        </m:r>
+        <m:r>
+          <w:rPr>
+            <w:rFonts w:ascii="Cambria Math" w:hAnsi="Cambria Math"/>
+            <w:lang w:val="en-US"/>
+          </w:rPr>
+          <m:t>β</m:t>
         </m:r>
         <m:r>
           <w:rPr>
@@ -24275,13 +24654,20 @@
             </m:r>
           </m:sup>
         </m:sSup>
+        <m:r>
+          <w:rPr>
+            <w:rFonts w:ascii="Cambria Math" w:eastAsiaTheme="minorEastAsia" w:hAnsi="Cambria Math"/>
+            <w:lang w:val="en-US"/>
+          </w:rPr>
+          <m:t>,</m:t>
+        </m:r>
       </m:oMath>
       <w:r>
         <w:rPr>
           <w:rFonts w:eastAsiaTheme="minorEastAsia"/>
           <w:lang w:val="en-US"/>
         </w:rPr>
-        <w:t>and</w:t>
+        <w:t xml:space="preserve">   </w:t>
       </w:r>
       <m:oMath>
         <m:r>
@@ -24289,17 +24675,14 @@
             <w:rFonts w:ascii="Cambria Math" w:eastAsiaTheme="minorEastAsia" w:hAnsi="Cambria Math"/>
             <w:lang w:val="en-US"/>
           </w:rPr>
-          <m:t xml:space="preserve">    </m:t>
+          <m:t xml:space="preserve"> </m:t>
         </m:r>
         <m:r>
-          <m:rPr>
-            <m:sty m:val="p"/>
-          </m:rPr>
           <w:rPr>
             <w:rFonts w:ascii="Cambria Math" w:eastAsiaTheme="minorEastAsia" w:hAnsi="Cambria Math"/>
             <w:lang w:val="en-US"/>
           </w:rPr>
-          <m:t>Γ</m:t>
+          <m:t>γ</m:t>
         </m:r>
         <m:r>
           <w:rPr>
@@ -24312,8 +24695,10 @@
           <m:fPr>
             <m:ctrlPr>
               <w:rPr>
-                <w:rFonts w:ascii="Cambria Math" w:hAnsi="Cambria Math"/>
+                <w:rFonts w:ascii="Cambria Math" w:eastAsiaTheme="minorEastAsia" w:hAnsi="Cambria Math"/>
                 <w:i/>
+                <w:sz w:val="18"/>
+                <w:szCs w:val="18"/>
                 <w:lang w:val="en-US"/>
               </w:rPr>
             </m:ctrlPr>
@@ -24321,7 +24706,9 @@
           <m:num>
             <m:r>
               <w:rPr>
-                <w:rFonts w:ascii="Cambria Math" w:hAnsi="Cambria Math"/>
+                <w:rFonts w:ascii="Cambria Math" w:eastAsiaTheme="minorEastAsia" w:hAnsi="Cambria Math"/>
+                <w:sz w:val="18"/>
+                <w:szCs w:val="18"/>
                 <w:lang w:val="en-US"/>
               </w:rPr>
               <m:t>c</m:t>
@@ -24329,14 +24716,195 @@
           </m:num>
           <m:den>
             <m:r>
-              <w:rPr>
-                <w:rFonts w:ascii="Cambria Math" w:hAnsi="Cambria Math"/>
-                <w:lang w:val="en-US"/>
-              </w:rPr>
-              <m:t>Δx</m:t>
+              <m:rPr>
+                <m:sty m:val="p"/>
+              </m:rPr>
+              <w:rPr>
+                <w:sz w:val="18"/>
+                <w:szCs w:val="18"/>
+              </w:rPr>
+              <m:t>Δ</m:t>
+            </m:r>
+            <m:r>
+              <w:rPr>
+                <w:sz w:val="18"/>
+                <w:szCs w:val="18"/>
+              </w:rPr>
+              <m:t>x</m:t>
             </m:r>
           </m:den>
         </m:f>
+        <m:d>
+          <m:dPr>
+            <m:ctrlPr>
+              <w:rPr>
+                <w:rFonts w:ascii="Cambria Math" w:eastAsiaTheme="minorEastAsia" w:hAnsi="Cambria Math"/>
+                <w:i/>
+                <w:sz w:val="18"/>
+                <w:szCs w:val="18"/>
+                <w:lang w:val="en-US"/>
+              </w:rPr>
+            </m:ctrlPr>
+          </m:dPr>
+          <m:e>
+            <m:sSub>
+              <m:sSubPr>
+                <m:ctrlPr>
+                  <w:rPr>
+                    <w:rFonts w:ascii="Cambria Math" w:hAnsi="Cambria Math"/>
+                    <w:i/>
+                    <w:sz w:val="18"/>
+                    <w:szCs w:val="18"/>
+                    <w:lang w:val="en-US"/>
+                  </w:rPr>
+                </m:ctrlPr>
+              </m:sSubPr>
+              <m:e>
+                <m:r>
+                  <w:rPr>
+                    <w:rFonts w:ascii="Cambria Math" w:hAnsi="Cambria Math"/>
+                    <w:sz w:val="18"/>
+                    <w:szCs w:val="18"/>
+                    <w:lang w:val="en-US"/>
+                  </w:rPr>
+                  <m:t>M</m:t>
+                </m:r>
+              </m:e>
+              <m:sub>
+                <m:r>
+                  <w:rPr>
+                    <w:rFonts w:ascii="Cambria Math" w:hAnsi="Cambria Math"/>
+                    <w:sz w:val="18"/>
+                    <w:szCs w:val="18"/>
+                    <w:lang w:val="en-US"/>
+                  </w:rPr>
+                  <m:t>j+</m:t>
+                </m:r>
+                <m:f>
+                  <m:fPr>
+                    <m:ctrlPr>
+                      <w:rPr>
+                        <w:rFonts w:ascii="Cambria Math" w:hAnsi="Cambria Math"/>
+                        <w:i/>
+                        <w:sz w:val="18"/>
+                        <w:szCs w:val="18"/>
+                        <w:lang w:val="en-US"/>
+                      </w:rPr>
+                    </m:ctrlPr>
+                  </m:fPr>
+                  <m:num>
+                    <m:r>
+                      <w:rPr>
+                        <w:rFonts w:ascii="Cambria Math" w:hAnsi="Cambria Math"/>
+                        <w:sz w:val="18"/>
+                        <w:szCs w:val="18"/>
+                        <w:lang w:val="en-US"/>
+                      </w:rPr>
+                      <m:t>1</m:t>
+                    </m:r>
+                  </m:num>
+                  <m:den>
+                    <m:r>
+                      <w:rPr>
+                        <w:rFonts w:ascii="Cambria Math" w:hAnsi="Cambria Math"/>
+                        <w:sz w:val="18"/>
+                        <w:szCs w:val="18"/>
+                        <w:lang w:val="en-US"/>
+                      </w:rPr>
+                      <m:t>2</m:t>
+                    </m:r>
+                  </m:den>
+                </m:f>
+              </m:sub>
+            </m:sSub>
+            <m:r>
+              <w:rPr>
+                <w:sz w:val="18"/>
+                <w:szCs w:val="18"/>
+                <w:lang w:val="en-GB"/>
+              </w:rPr>
+              <m:t>-</m:t>
+            </m:r>
+            <m:sSub>
+              <m:sSubPr>
+                <m:ctrlPr>
+                  <w:rPr>
+                    <w:rFonts w:ascii="Cambria Math" w:hAnsi="Cambria Math"/>
+                    <w:i/>
+                    <w:sz w:val="18"/>
+                    <w:szCs w:val="18"/>
+                    <w:lang w:val="en-US"/>
+                  </w:rPr>
+                </m:ctrlPr>
+              </m:sSubPr>
+              <m:e>
+                <m:r>
+                  <w:rPr>
+                    <w:rFonts w:ascii="Cambria Math" w:hAnsi="Cambria Math"/>
+                    <w:sz w:val="18"/>
+                    <w:szCs w:val="18"/>
+                    <w:lang w:val="en-US"/>
+                  </w:rPr>
+                  <m:t>M</m:t>
+                </m:r>
+              </m:e>
+              <m:sub>
+                <m:r>
+                  <w:rPr>
+                    <w:rFonts w:ascii="Cambria Math" w:hAnsi="Cambria Math"/>
+                    <w:sz w:val="18"/>
+                    <w:szCs w:val="18"/>
+                    <w:lang w:val="en-US"/>
+                  </w:rPr>
+                  <m:t>j</m:t>
+                </m:r>
+                <m:r>
+                  <w:rPr>
+                    <w:sz w:val="18"/>
+                    <w:szCs w:val="18"/>
+                    <w:lang w:val="en-GB"/>
+                  </w:rPr>
+                  <m:t>-</m:t>
+                </m:r>
+                <m:f>
+                  <m:fPr>
+                    <m:ctrlPr>
+                      <w:rPr>
+                        <w:rFonts w:ascii="Cambria Math" w:hAnsi="Cambria Math"/>
+                        <w:i/>
+                        <w:sz w:val="18"/>
+                        <w:szCs w:val="18"/>
+                        <w:lang w:val="en-US"/>
+                      </w:rPr>
+                    </m:ctrlPr>
+                  </m:fPr>
+                  <m:num>
+                    <m:r>
+                      <w:rPr>
+                        <w:rFonts w:ascii="Cambria Math" w:hAnsi="Cambria Math"/>
+                        <w:sz w:val="18"/>
+                        <w:szCs w:val="18"/>
+                        <w:lang w:val="en-US"/>
+                      </w:rPr>
+                      <m:t>1</m:t>
+                    </m:r>
+                  </m:num>
+                  <m:den>
+                    <m:r>
+                      <w:rPr>
+                        <w:rFonts w:ascii="Cambria Math" w:hAnsi="Cambria Math"/>
+                        <w:sz w:val="18"/>
+                        <w:szCs w:val="18"/>
+                        <w:lang w:val="en-US"/>
+                      </w:rPr>
+                      <m:t>2</m:t>
+                    </m:r>
+                  </m:den>
+                </m:f>
+              </m:sub>
+            </m:sSub>
+          </m:e>
+        </m:d>
         <m:sSup>
           <m:sSupPr>
             <m:ctrlPr>
@@ -24748,7 +25316,503 @@
             </m:r>
           </m:sup>
         </m:sSup>
+        <m:r>
+          <w:rPr>
+            <w:rFonts w:ascii="Cambria Math" w:eastAsiaTheme="minorEastAsia" w:hAnsi="Cambria Math"/>
+            <w:lang w:val="en-US"/>
+          </w:rPr>
+          <m:t xml:space="preserve">            </m:t>
+        </m:r>
+        <m:r>
+          <w:rPr>
+            <w:rFonts w:ascii="Cambria Math" w:eastAsiaTheme="minorEastAsia" w:hAnsi="Cambria Math"/>
+            <w:lang w:val="en-US"/>
+          </w:rPr>
+          <w:br/>
+        </m:r>
       </m:oMath>
+      <m:oMathPara>
+        <m:oMath>
+          <m:r>
+            <m:rPr>
+              <m:nor/>
+            </m:rPr>
+            <w:rPr>
+              <w:rFonts w:ascii="Cambria Math" w:eastAsiaTheme="minorEastAsia" w:hAnsi="Cambria Math"/>
+              <w:lang w:val="en-US"/>
+            </w:rPr>
+            <m:t xml:space="preserve">and </m:t>
+          </m:r>
+          <m:r>
+            <w:rPr>
+              <w:rFonts w:ascii="Cambria Math" w:eastAsiaTheme="minorEastAsia" w:hAnsi="Cambria Math"/>
+              <w:lang w:val="en-US"/>
+            </w:rPr>
+            <m:t xml:space="preserve"> </m:t>
+          </m:r>
+          <m:r>
+            <w:rPr>
+              <w:rFonts w:ascii="Cambria Math" w:eastAsiaTheme="minorEastAsia" w:hAnsi="Cambria Math"/>
+              <w:lang w:val="en-US"/>
+            </w:rPr>
+            <m:t>δ</m:t>
+          </m:r>
+          <m:r>
+            <w:rPr>
+              <w:rFonts w:ascii="Cambria Math" w:eastAsiaTheme="minorEastAsia" w:hAnsi="Cambria Math"/>
+              <w:lang w:val="en-US"/>
+            </w:rPr>
+            <m:t>=</m:t>
+          </m:r>
+          <m:r>
+            <w:rPr>
+              <w:rFonts w:ascii="Cambria Math" w:eastAsiaTheme="minorEastAsia" w:hAnsi="Cambria Math"/>
+              <w:lang w:val="en-US"/>
+            </w:rPr>
+            <m:t>-</m:t>
+          </m:r>
+          <m:f>
+            <m:fPr>
+              <m:ctrlPr>
+                <w:rPr>
+                  <w:rFonts w:ascii="Cambria Math" w:hAnsi="Cambria Math"/>
+                  <w:i/>
+                  <w:lang w:val="en-US"/>
+                </w:rPr>
+              </m:ctrlPr>
+            </m:fPr>
+            <m:num>
+              <m:r>
+                <w:rPr>
+                  <w:rFonts w:ascii="Cambria Math" w:hAnsi="Cambria Math"/>
+                  <w:lang w:val="en-US"/>
+                </w:rPr>
+                <m:t>c</m:t>
+              </m:r>
+            </m:num>
+            <m:den>
+              <m:r>
+                <w:rPr>
+                  <w:rFonts w:ascii="Cambria Math" w:hAnsi="Cambria Math"/>
+                  <w:lang w:val="en-US"/>
+                </w:rPr>
+                <m:t>Δx</m:t>
+              </m:r>
+            </m:den>
+          </m:f>
+          <m:sSup>
+            <m:sSupPr>
+              <m:ctrlPr>
+                <w:rPr>
+                  <w:rFonts w:ascii="Cambria Math" w:eastAsiaTheme="minorEastAsia" w:hAnsi="Cambria Math"/>
+                  <w:i/>
+                  <w:lang w:val="en-US"/>
+                </w:rPr>
+              </m:ctrlPr>
+            </m:sSupPr>
+            <m:e>
+              <m:d>
+                <m:dPr>
+                  <m:ctrlPr>
+                    <w:rPr>
+                      <w:rFonts w:ascii="Cambria Math" w:eastAsiaTheme="minorEastAsia" w:hAnsi="Cambria Math"/>
+                      <w:i/>
+                      <w:lang w:val="en-US"/>
+                    </w:rPr>
+                  </m:ctrlPr>
+                </m:dPr>
+                <m:e>
+                  <m:f>
+                    <m:fPr>
+                      <m:ctrlPr>
+                        <w:rPr>
+                          <w:rFonts w:ascii="Cambria Math" w:eastAsiaTheme="minorEastAsia" w:hAnsi="Cambria Math"/>
+                          <w:i/>
+                          <w:lang w:val="en-US"/>
+                        </w:rPr>
+                      </m:ctrlPr>
+                    </m:fPr>
+                    <m:num>
+                      <m:r>
+                        <w:rPr>
+                          <w:rFonts w:ascii="Cambria Math" w:eastAsiaTheme="minorEastAsia" w:hAnsi="Cambria Math"/>
+                          <w:lang w:val="en-US"/>
+                        </w:rPr>
+                        <m:t>1</m:t>
+                      </m:r>
+                    </m:num>
+                    <m:den>
+                      <m:r>
+                        <w:rPr>
+                          <w:rFonts w:ascii="Cambria Math" w:eastAsiaTheme="minorEastAsia" w:hAnsi="Cambria Math"/>
+                          <w:lang w:val="en-US"/>
+                        </w:rPr>
+                        <m:t>Δt</m:t>
+                      </m:r>
+                    </m:den>
+                  </m:f>
+                  <m:r>
+                    <w:rPr>
+                      <w:rFonts w:ascii="Cambria Math" w:eastAsiaTheme="minorEastAsia" w:hAnsi="Cambria Math"/>
+                      <w:lang w:val="en-US"/>
+                    </w:rPr>
+                    <m:t>+</m:t>
+                  </m:r>
+                  <m:f>
+                    <m:fPr>
+                      <m:ctrlPr>
+                        <w:rPr>
+                          <w:rFonts w:ascii="Cambria Math" w:eastAsiaTheme="minorEastAsia" w:hAnsi="Cambria Math"/>
+                          <w:i/>
+                          <w:lang w:val="en-US"/>
+                        </w:rPr>
+                      </m:ctrlPr>
+                    </m:fPr>
+                    <m:num>
+                      <m:r>
+                        <w:rPr>
+                          <w:rFonts w:ascii="Cambria Math" w:eastAsiaTheme="minorEastAsia" w:hAnsi="Cambria Math"/>
+                          <w:lang w:val="en-US"/>
+                        </w:rPr>
+                        <m:t>c</m:t>
+                      </m:r>
+                    </m:num>
+                    <m:den>
+                      <m:r>
+                        <w:rPr>
+                          <w:rFonts w:ascii="Cambria Math" w:eastAsiaTheme="minorEastAsia" w:hAnsi="Cambria Math"/>
+                          <w:lang w:val="en-US"/>
+                        </w:rPr>
+                        <m:t>2</m:t>
+                      </m:r>
+                    </m:den>
+                  </m:f>
+                  <m:d>
+                    <m:dPr>
+                      <m:ctrlPr>
+                        <w:rPr>
+                          <w:rFonts w:ascii="Cambria Math" w:eastAsiaTheme="minorEastAsia" w:hAnsi="Cambria Math"/>
+                          <w:i/>
+                          <w:sz w:val="18"/>
+                          <w:szCs w:val="18"/>
+                          <w:lang w:val="en-US"/>
+                        </w:rPr>
+                      </m:ctrlPr>
+                    </m:dPr>
+                    <m:e>
+                      <m:sSub>
+                        <m:sSubPr>
+                          <m:ctrlPr>
+                            <w:rPr>
+                              <w:rFonts w:ascii="Cambria Math" w:eastAsiaTheme="minorEastAsia" w:hAnsi="Cambria Math"/>
+                              <w:i/>
+                              <w:sz w:val="18"/>
+                              <w:szCs w:val="18"/>
+                              <w:lang w:val="en-US"/>
+                            </w:rPr>
+                          </m:ctrlPr>
+                        </m:sSubPr>
+                        <m:e>
+                          <m:r>
+                            <w:rPr>
+                              <w:rFonts w:ascii="Cambria Math" w:eastAsiaTheme="minorEastAsia" w:hAnsi="Cambria Math"/>
+                              <w:sz w:val="18"/>
+                              <w:szCs w:val="18"/>
+                              <w:lang w:val="en-US"/>
+                            </w:rPr>
+                            <m:t>M</m:t>
+                          </m:r>
+                        </m:e>
+                        <m:sub>
+                          <m:r>
+                            <w:rPr>
+                              <w:rFonts w:ascii="Cambria Math" w:eastAsiaTheme="minorEastAsia" w:hAnsi="Cambria Math"/>
+                              <w:sz w:val="18"/>
+                              <w:szCs w:val="18"/>
+                              <w:lang w:val="en-US"/>
+                            </w:rPr>
+                            <m:t>j+</m:t>
+                          </m:r>
+                          <m:f>
+                            <m:fPr>
+                              <m:ctrlPr>
+                                <w:rPr>
+                                  <w:rFonts w:ascii="Cambria Math" w:eastAsiaTheme="minorEastAsia" w:hAnsi="Cambria Math"/>
+                                  <w:i/>
+                                  <w:sz w:val="18"/>
+                                  <w:szCs w:val="18"/>
+                                  <w:lang w:val="en-US"/>
+                                </w:rPr>
+                              </m:ctrlPr>
+                            </m:fPr>
+                            <m:num>
+                              <m:r>
+                                <w:rPr>
+                                  <w:rFonts w:ascii="Cambria Math" w:eastAsiaTheme="minorEastAsia" w:hAnsi="Cambria Math"/>
+                                  <w:sz w:val="18"/>
+                                  <w:szCs w:val="18"/>
+                                  <w:lang w:val="en-US"/>
+                                </w:rPr>
+                                <m:t>1</m:t>
+                              </m:r>
+                            </m:num>
+                            <m:den>
+                              <m:r>
+                                <w:rPr>
+                                  <w:rFonts w:ascii="Cambria Math" w:eastAsiaTheme="minorEastAsia" w:hAnsi="Cambria Math"/>
+                                  <w:sz w:val="18"/>
+                                  <w:szCs w:val="18"/>
+                                  <w:lang w:val="en-US"/>
+                                </w:rPr>
+                                <m:t>2</m:t>
+                              </m:r>
+                            </m:den>
+                          </m:f>
+                        </m:sub>
+                      </m:sSub>
+                      <m:sSub>
+                        <m:sSubPr>
+                          <m:ctrlPr>
+                            <w:rPr>
+                              <w:rFonts w:ascii="Cambria Math" w:eastAsiaTheme="minorEastAsia" w:hAnsi="Cambria Math"/>
+                              <w:i/>
+                              <w:sz w:val="18"/>
+                              <w:szCs w:val="18"/>
+                              <w:lang w:val="en-US"/>
+                            </w:rPr>
+                          </m:ctrlPr>
+                        </m:sSubPr>
+                        <m:e>
+                          <m:r>
+                            <w:rPr>
+                              <w:rFonts w:ascii="Cambria Math" w:eastAsiaTheme="minorEastAsia" w:hAnsi="Cambria Math"/>
+                              <w:sz w:val="18"/>
+                              <w:szCs w:val="18"/>
+                              <w:lang w:val="en-US"/>
+                            </w:rPr>
+                            <m:t>σ</m:t>
+                          </m:r>
+                        </m:e>
+                        <m:sub>
+                          <m:r>
+                            <w:rPr>
+                              <w:rFonts w:ascii="Cambria Math" w:eastAsiaTheme="minorEastAsia" w:hAnsi="Cambria Math"/>
+                              <w:sz w:val="18"/>
+                              <w:szCs w:val="18"/>
+                              <w:lang w:val="en-US"/>
+                            </w:rPr>
+                            <m:t>j+</m:t>
+                          </m:r>
+                          <m:f>
+                            <m:fPr>
+                              <m:ctrlPr>
+                                <w:rPr>
+                                  <w:rFonts w:ascii="Cambria Math" w:eastAsiaTheme="minorEastAsia" w:hAnsi="Cambria Math"/>
+                                  <w:i/>
+                                  <w:sz w:val="18"/>
+                                  <w:szCs w:val="18"/>
+                                  <w:lang w:val="en-US"/>
+                                </w:rPr>
+                              </m:ctrlPr>
+                            </m:fPr>
+                            <m:num>
+                              <m:r>
+                                <w:rPr>
+                                  <w:rFonts w:ascii="Cambria Math" w:eastAsiaTheme="minorEastAsia" w:hAnsi="Cambria Math"/>
+                                  <w:sz w:val="18"/>
+                                  <w:szCs w:val="18"/>
+                                  <w:lang w:val="en-US"/>
+                                </w:rPr>
+                                <m:t>1</m:t>
+                              </m:r>
+                            </m:num>
+                            <m:den>
+                              <m:r>
+                                <w:rPr>
+                                  <w:rFonts w:ascii="Cambria Math" w:eastAsiaTheme="minorEastAsia" w:hAnsi="Cambria Math"/>
+                                  <w:sz w:val="18"/>
+                                  <w:szCs w:val="18"/>
+                                  <w:lang w:val="en-US"/>
+                                </w:rPr>
+                                <m:t>2</m:t>
+                              </m:r>
+                            </m:den>
+                          </m:f>
+                        </m:sub>
+                      </m:sSub>
+                      <m:r>
+                        <w:rPr>
+                          <w:rFonts w:ascii="Cambria Math" w:eastAsiaTheme="minorEastAsia" w:hAnsi="Cambria Math"/>
+                          <w:sz w:val="18"/>
+                          <w:szCs w:val="18"/>
+                          <w:lang w:val="en-US"/>
+                        </w:rPr>
+                        <m:t>+</m:t>
+                      </m:r>
+                      <m:sSub>
+                        <m:sSubPr>
+                          <m:ctrlPr>
+                            <w:rPr>
+                              <w:rFonts w:ascii="Cambria Math" w:eastAsiaTheme="minorEastAsia" w:hAnsi="Cambria Math"/>
+                              <w:i/>
+                              <w:sz w:val="18"/>
+                              <w:szCs w:val="18"/>
+                              <w:lang w:val="en-US"/>
+                            </w:rPr>
+                          </m:ctrlPr>
+                        </m:sSubPr>
+                        <m:e>
+                          <m:r>
+                            <w:rPr>
+                              <w:rFonts w:ascii="Cambria Math" w:eastAsiaTheme="minorEastAsia" w:hAnsi="Cambria Math"/>
+                              <w:sz w:val="18"/>
+                              <w:szCs w:val="18"/>
+                              <w:lang w:val="en-US"/>
+                            </w:rPr>
+                            <m:t>M</m:t>
+                          </m:r>
+                        </m:e>
+                        <m:sub>
+                          <m:r>
+                            <w:rPr>
+                              <w:rFonts w:ascii="Cambria Math" w:eastAsiaTheme="minorEastAsia" w:hAnsi="Cambria Math"/>
+                              <w:sz w:val="18"/>
+                              <w:szCs w:val="18"/>
+                              <w:lang w:val="en-US"/>
+                            </w:rPr>
+                            <m:t>j-</m:t>
+                          </m:r>
+                          <m:f>
+                            <m:fPr>
+                              <m:ctrlPr>
+                                <w:rPr>
+                                  <w:rFonts w:ascii="Cambria Math" w:eastAsiaTheme="minorEastAsia" w:hAnsi="Cambria Math"/>
+                                  <w:i/>
+                                  <w:sz w:val="18"/>
+                                  <w:szCs w:val="18"/>
+                                  <w:lang w:val="en-US"/>
+                                </w:rPr>
+                              </m:ctrlPr>
+                            </m:fPr>
+                            <m:num>
+                              <m:r>
+                                <w:rPr>
+                                  <w:rFonts w:ascii="Cambria Math" w:eastAsiaTheme="minorEastAsia" w:hAnsi="Cambria Math"/>
+                                  <w:sz w:val="18"/>
+                                  <w:szCs w:val="18"/>
+                                  <w:lang w:val="en-US"/>
+                                </w:rPr>
+                                <m:t>1</m:t>
+                              </m:r>
+                            </m:num>
+                            <m:den>
+                              <m:r>
+                                <w:rPr>
+                                  <w:rFonts w:ascii="Cambria Math" w:eastAsiaTheme="minorEastAsia" w:hAnsi="Cambria Math"/>
+                                  <w:sz w:val="18"/>
+                                  <w:szCs w:val="18"/>
+                                  <w:lang w:val="en-US"/>
+                                </w:rPr>
+                                <m:t>2</m:t>
+                              </m:r>
+                            </m:den>
+                          </m:f>
+                        </m:sub>
+                      </m:sSub>
+                      <m:sSub>
+                        <m:sSubPr>
+                          <m:ctrlPr>
+                            <w:rPr>
+                              <w:rFonts w:ascii="Cambria Math" w:eastAsiaTheme="minorEastAsia" w:hAnsi="Cambria Math"/>
+                              <w:i/>
+                              <w:sz w:val="18"/>
+                              <w:szCs w:val="18"/>
+                              <w:lang w:val="en-US"/>
+                            </w:rPr>
+                          </m:ctrlPr>
+                        </m:sSubPr>
+                        <m:e>
+                          <m:r>
+                            <w:rPr>
+                              <w:rFonts w:ascii="Cambria Math" w:eastAsiaTheme="minorEastAsia" w:hAnsi="Cambria Math"/>
+                              <w:sz w:val="18"/>
+                              <w:szCs w:val="18"/>
+                              <w:lang w:val="en-US"/>
+                            </w:rPr>
+                            <m:t>σ</m:t>
+                          </m:r>
+                        </m:e>
+                        <m:sub>
+                          <m:r>
+                            <w:rPr>
+                              <w:rFonts w:ascii="Cambria Math" w:eastAsiaTheme="minorEastAsia" w:hAnsi="Cambria Math"/>
+                              <w:sz w:val="18"/>
+                              <w:szCs w:val="18"/>
+                              <w:lang w:val="en-US"/>
+                            </w:rPr>
+                            <m:t>j-</m:t>
+                          </m:r>
+                          <m:f>
+                            <m:fPr>
+                              <m:ctrlPr>
+                                <w:rPr>
+                                  <w:rFonts w:ascii="Cambria Math" w:eastAsiaTheme="minorEastAsia" w:hAnsi="Cambria Math"/>
+                                  <w:i/>
+                                  <w:sz w:val="18"/>
+                                  <w:szCs w:val="18"/>
+                                  <w:lang w:val="en-US"/>
+                                </w:rPr>
+                              </m:ctrlPr>
+                            </m:fPr>
+                            <m:num>
+                              <m:r>
+                                <w:rPr>
+                                  <w:rFonts w:ascii="Cambria Math" w:eastAsiaTheme="minorEastAsia" w:hAnsi="Cambria Math"/>
+                                  <w:sz w:val="18"/>
+                                  <w:szCs w:val="18"/>
+                                  <w:lang w:val="en-US"/>
+                                </w:rPr>
+                                <m:t>1</m:t>
+                              </m:r>
+                            </m:num>
+                            <m:den>
+                              <m:r>
+                                <w:rPr>
+                                  <w:rFonts w:ascii="Cambria Math" w:eastAsiaTheme="minorEastAsia" w:hAnsi="Cambria Math"/>
+                                  <w:sz w:val="18"/>
+                                  <w:szCs w:val="18"/>
+                                  <w:lang w:val="en-US"/>
+                                </w:rPr>
+                                <m:t>2</m:t>
+                              </m:r>
+                            </m:den>
+                          </m:f>
+                        </m:sub>
+                      </m:sSub>
+                    </m:e>
+                  </m:d>
+                </m:e>
+              </m:d>
+              <m:ctrlPr>
+                <w:rPr>
+                  <w:rFonts w:ascii="Cambria Math" w:hAnsi="Cambria Math"/>
+                  <w:i/>
+                  <w:lang w:val="en-US"/>
+                </w:rPr>
+              </m:ctrlPr>
+            </m:e>
+            <m:sup>
+              <m:r>
+                <w:rPr>
+                  <w:rFonts w:ascii="Cambria Math" w:hAnsi="Cambria Math"/>
+                  <w:lang w:val="en-US"/>
+                </w:rPr>
+                <m:t>-1</m:t>
+              </m:r>
+            </m:sup>
+          </m:sSup>
+        </m:oMath>
+      </m:oMathPara>
     </w:p>
     <w:p>
       <w:pPr>
@@ -26236,9 +27300,9 @@
         </w:rPr>
         <w:object w:dxaOrig="9026" w:dyaOrig="11670" w14:anchorId="2CD8A171">
           <v:shape id="_x0000_i1025" type="#_x0000_t75" style="width:174pt;height:225pt" o:ole="">
-            <v:imagedata r:id="rId15" o:title=""/>
+            <v:imagedata r:id="rId17" o:title=""/>
           </v:shape>
-          <o:OLEObject Type="Embed" ProgID="Word.OpenDocumentText.12" ShapeID="_x0000_i1025" DrawAspect="Content" ObjectID="_1654336255" r:id="rId16"/>
+          <o:OLEObject Type="Embed" ProgID="Word.OpenDocumentText.12" ShapeID="_x0000_i1025" DrawAspect="Content" ObjectID="_1654369236" r:id="rId18"/>
         </w:object>
       </w:r>
     </w:p>
@@ -26585,7 +27649,7 @@
                           </pic:cNvPicPr>
                         </pic:nvPicPr>
                         <pic:blipFill>
-                          <a:blip r:embed="rId17" cstate="print">
+                          <a:blip r:embed="rId19" cstate="print">
                             <a:extLst>
                               <a:ext uri="{28A0092B-C50C-407E-A947-70E740481C1C}">
                                 <a14:useLocalDpi xmlns:a14="http://schemas.microsoft.com/office/drawing/2010/main" val="0"/>
@@ -26698,7 +27762,7 @@
             <w:pict>
               <v:group w14:anchorId="3733B488" id="Group 10" o:spid="_x0000_s1032" style="position:absolute;left:0;text-align:left;margin-left:411.55pt;margin-top:16.8pt;width:462.75pt;height:158.35pt;z-index:251660288;mso-position-horizontal:right;mso-position-horizontal-relative:margin;mso-width-relative:margin" coordorigin="-6000" coordsize="58769,20110" o:gfxdata="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">
                 <v:shape id="Picture 7" o:spid="_x0000_s1033" type="#_x0000_t75" style="position:absolute;width:44265;height:16776;visibility:visible;mso-wrap-style:square" o:gfxdata="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">
-                  <v:imagedata r:id="rId18" o:title=""/>
+                  <v:imagedata r:id="rId20" o:title=""/>
                 </v:shape>
                 <v:shape id="Text Box 9" o:spid="_x0000_s1034" type="#_x0000_t202" style="position:absolute;left:-6000;top:17335;width:58768;height:2775;visibility:visible;mso-wrap-style:square;v-text-anchor:top" o:gfxdata="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" stroked="f">
                   <v:textbox style="mso-fit-shape-to-text:t" inset="0,0,0,0">
@@ -28224,9 +29288,9 @@
         </w:rPr>
         <w:object w:dxaOrig="9026" w:dyaOrig="11968" w14:anchorId="740A4A2A">
           <v:shape id="_x0000_i1026" type="#_x0000_t75" style="width:239.25pt;height:317.25pt" o:ole="">
-            <v:imagedata r:id="rId19" o:title=""/>
+            <v:imagedata r:id="rId21" o:title=""/>
           </v:shape>
-          <o:OLEObject Type="Embed" ProgID="Word.OpenDocumentText.12" ShapeID="_x0000_i1026" DrawAspect="Content" ObjectID="_1654336256" r:id="rId20"/>
+          <o:OLEObject Type="Embed" ProgID="Word.OpenDocumentText.12" ShapeID="_x0000_i1026" DrawAspect="Content" ObjectID="_1654369237" r:id="rId22"/>
         </w:object>
       </w:r>
     </w:p>
@@ -28330,7 +29394,7 @@
                           </pic:cNvPicPr>
                         </pic:nvPicPr>
                         <pic:blipFill>
-                          <a:blip r:embed="rId21">
+                          <a:blip r:embed="rId23">
                             <a:extLst>
                               <a:ext uri="{28A0092B-C50C-407E-A947-70E740481C1C}">
                                 <a14:useLocalDpi xmlns:a14="http://schemas.microsoft.com/office/drawing/2010/main" val="0"/>
@@ -28441,7 +29505,7 @@
             <w:pict>
               <v:group w14:anchorId="6487D642" id="Group 13" o:spid="_x0000_s1035" style="position:absolute;left:0;text-align:left;margin-left:0;margin-top:36.7pt;width:487.3pt;height:213.85pt;z-index:251664384" coordsize="61887,27158" o:gfxdata="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">
                 <v:shape id="Picture 11" o:spid="_x0000_s1036" type="#_x0000_t75" style="position:absolute;width:61887;height:23787;visibility:visible;mso-wrap-style:square" o:gfxdata="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">
-                  <v:imagedata r:id="rId22" o:title=""/>
+                  <v:imagedata r:id="rId24" o:title=""/>
                 </v:shape>
                 <v:shape id="Text Box 12" o:spid="_x0000_s1037" type="#_x0000_t202" style="position:absolute;top:24384;width:61887;height:2774;visibility:visible;mso-wrap-style:square;v-text-anchor:top" o:gfxdata="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" stroked="f">
                   <v:textbox style="mso-fit-shape-to-text:t" inset="0,0,0,0">
@@ -28700,7 +29764,7 @@
                           </pic:cNvPicPr>
                         </pic:nvPicPr>
                         <pic:blipFill>
-                          <a:blip r:embed="rId23">
+                          <a:blip r:embed="rId25">
                             <a:extLst>
                               <a:ext uri="{28A0092B-C50C-407E-A947-70E740481C1C}">
                                 <a14:useLocalDpi xmlns:a14="http://schemas.microsoft.com/office/drawing/2010/main" val="0"/>
@@ -28837,7 +29901,7 @@
             <w:pict>
               <v:group w14:anchorId="4A7F54F3" id="Group 16" o:spid="_x0000_s1038" style="position:absolute;left:0;text-align:left;margin-left:0;margin-top:0;width:487.3pt;height:213.1pt;z-index:251668480" coordsize="61887,27063" o:gfxdata="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">
                 <v:shape id="Picture 14" o:spid="_x0000_s1039" type="#_x0000_t75" style="position:absolute;width:61887;height:23729;visibility:visible;mso-wrap-style:square" o:gfxdata="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">
-                  <v:imagedata r:id="rId24" o:title=""/>
+                  <v:imagedata r:id="rId26" o:title=""/>
                 </v:shape>
                 <v:shape id="Text Box 15" o:spid="_x0000_s1040" type="#_x0000_t202" style="position:absolute;top:24288;width:61887;height:2775;visibility:visible;mso-wrap-style:square;v-text-anchor:top" o:gfxdata="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" stroked="f">
                   <v:textbox style="mso-fit-shape-to-text:t" inset="0,0,0,0">
@@ -29260,9 +30324,9 @@
         </w:rPr>
         <w:object w:dxaOrig="9026" w:dyaOrig="11666" w14:anchorId="5BF82F56">
           <v:shape id="_x0000_i1027" type="#_x0000_t75" style="width:191.25pt;height:248.25pt" o:ole="">
-            <v:imagedata r:id="rId25" o:title=""/>
+            <v:imagedata r:id="rId27" o:title=""/>
           </v:shape>
-          <o:OLEObject Type="Embed" ProgID="Word.OpenDocumentText.12" ShapeID="_x0000_i1027" DrawAspect="Content" ObjectID="_1654336257" r:id="rId26"/>
+          <o:OLEObject Type="Embed" ProgID="Word.OpenDocumentText.12" ShapeID="_x0000_i1027" DrawAspect="Content" ObjectID="_1654369238" r:id="rId28"/>
         </w:object>
       </w:r>
     </w:p>
@@ -29356,7 +30420,7 @@
                           </pic:cNvPicPr>
                         </pic:nvPicPr>
                         <pic:blipFill rotWithShape="1">
-                          <a:blip r:embed="rId27">
+                          <a:blip r:embed="rId29">
                             <a:extLst>
                               <a:ext uri="{28A0092B-C50C-407E-A947-70E740481C1C}">
                                 <a14:useLocalDpi xmlns:a14="http://schemas.microsoft.com/office/drawing/2010/main" val="0"/>
@@ -29479,7 +30543,7 @@
             <w:pict>
               <v:group w14:anchorId="20F1DAA8" id="Group 19" o:spid="_x0000_s1041" style="position:absolute;left:0;text-align:left;margin-left:0;margin-top:25.95pt;width:354pt;height:172.45pt;z-index:251672576;mso-position-horizontal:center;mso-position-horizontal-relative:margin;mso-width-relative:margin;mso-height-relative:margin" coordorigin="-12701" coordsize="65881,32096" o:gfxdata="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">
                 <v:shape id="Picture 17" o:spid="_x0000_s1042" type="#_x0000_t75" style="position:absolute;width:35909;height:30003;visibility:visible;mso-wrap-style:square" o:gfxdata="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">
-                  <v:imagedata r:id="rId28" o:title="" cropbottom="4280f"/>
+                  <v:imagedata r:id="rId30" o:title="" cropbottom="4280f"/>
                 </v:shape>
                 <v:shape id="Text Box 18" o:spid="_x0000_s1043" type="#_x0000_t202" style="position:absolute;left:-12701;top:29600;width:65880;height:2496;visibility:visible;mso-wrap-style:square;v-text-anchor:top" o:gfxdata="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" stroked="f">
                   <v:textbox inset="0,0,0,0">
@@ -29592,7 +30656,7 @@
                           </pic:cNvPicPr>
                         </pic:nvPicPr>
                         <pic:blipFill>
-                          <a:blip r:embed="rId29">
+                          <a:blip r:embed="rId31">
                             <a:extLst>
                               <a:ext uri="{28A0092B-C50C-407E-A947-70E740481C1C}">
                                 <a14:useLocalDpi xmlns:a14="http://schemas.microsoft.com/office/drawing/2010/main" val="0"/>
@@ -29713,7 +30777,7 @@
             <w:pict>
               <v:group w14:anchorId="6C9A0B27" id="Group 22" o:spid="_x0000_s1044" style="position:absolute;left:0;text-align:left;margin-left:0;margin-top:207pt;width:403.8pt;height:171pt;z-index:251676672;mso-position-horizontal:center;mso-position-horizontal-relative:margin;mso-width-relative:margin;mso-height-relative:margin" coordsize="61887,26206" o:gfxdata="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">
                 <v:shape id="Picture 20" o:spid="_x0000_s1045" type="#_x0000_t75" style="position:absolute;left:16375;width:29136;height:22898;visibility:visible;mso-wrap-style:square" o:gfxdata="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">
-                  <v:imagedata r:id="rId30" o:title=""/>
+                  <v:imagedata r:id="rId32" o:title=""/>
                 </v:shape>
                 <v:shape id="Text Box 21" o:spid="_x0000_s1046" type="#_x0000_t202" style="position:absolute;top:23431;width:61887;height:2775;visibility:visible;mso-wrap-style:square;v-text-anchor:top" o:gfxdata="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" stroked="f">
                   <v:textbox inset="0,0,0,0">
@@ -30024,7 +31088,7 @@
         </w:rPr>
         <w:t xml:space="preserve">the </w:t>
       </w:r>
-      <w:hyperlink r:id="rId31" w:history="1">
+      <w:hyperlink r:id="rId33" w:history="1">
         <w:proofErr w:type="spellStart"/>
         <w:r>
           <w:rPr>
@@ -30486,7 +31550,7 @@
                           </pic:cNvPicPr>
                         </pic:nvPicPr>
                         <pic:blipFill>
-                          <a:blip r:embed="rId32">
+                          <a:blip r:embed="rId34">
                             <a:extLst>
                               <a:ext uri="{28A0092B-C50C-407E-A947-70E740481C1C}">
                                 <a14:useLocalDpi xmlns:a14="http://schemas.microsoft.com/office/drawing/2010/main" val="0"/>
@@ -30677,7 +31741,7 @@
             <w:pict>
               <v:group w14:anchorId="321F155B" id="Group 25" o:spid="_x0000_s1047" style="position:absolute;left:0;text-align:left;margin-left:36.75pt;margin-top:24.6pt;width:376.5pt;height:312pt;z-index:251680768;mso-position-horizontal-relative:margin;mso-width-relative:margin;mso-height-relative:margin" coordorigin="-15844" coordsize="88378,73245" o:gfxdata="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">
                 <v:shape id="Picture 23" o:spid="_x0000_s1048" type="#_x0000_t75" style="position:absolute;width:56489;height:67252;visibility:visible;mso-wrap-style:square" o:gfxdata="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">
-                  <v:imagedata r:id="rId33" o:title=""/>
+                  <v:imagedata r:id="rId35" o:title=""/>
                 </v:shape>
                 <v:shape id="Text Box 24" o:spid="_x0000_s1049" type="#_x0000_t202" style="position:absolute;left:-15844;top:67818;width:88377;height:5427;visibility:visible;mso-wrap-style:square;v-text-anchor:top" o:gfxdata="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" stroked="f">
                   <v:textbox inset="0,0,0,0">
@@ -31325,7 +32389,7 @@
                           </pic:cNvPicPr>
                         </pic:nvPicPr>
                         <pic:blipFill>
-                          <a:blip r:embed="rId34">
+                          <a:blip r:embed="rId36">
                             <a:extLst>
                               <a:ext uri="{28A0092B-C50C-407E-A947-70E740481C1C}">
                                 <a14:useLocalDpi xmlns:a14="http://schemas.microsoft.com/office/drawing/2010/main" val="0"/>
@@ -31536,7 +32600,7 @@
             <w:pict>
               <v:group w14:anchorId="1334E3E8" id="Group 28" o:spid="_x0000_s1050" style="position:absolute;left:0;text-align:left;margin-left:128.25pt;margin-top:0;width:223.7pt;height:317.95pt;z-index:251684864;mso-position-horizontal-relative:margin;mso-width-relative:margin;mso-height-relative:margin" coordorigin="1992,90" coordsize="27019,38409" o:gfxdata="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">
                 <v:shape id="Picture 26" o:spid="_x0000_s1051" type="#_x0000_t75" style="position:absolute;left:1992;top:90;width:27020;height:34004;visibility:visible;mso-wrap-style:square" o:gfxdata="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">
-                  <v:imagedata r:id="rId35" o:title=""/>
+                  <v:imagedata r:id="rId37" o:title=""/>
                 </v:shape>
                 <v:shape id="Text Box 27" o:spid="_x0000_s1052" type="#_x0000_t202" style="position:absolute;left:3985;top:34213;width:24187;height:4286;visibility:visible;mso-wrap-style:square;v-text-anchor:top" o:gfxdata="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" stroked="f">
                   <v:textbox inset="0,0,0,0">
@@ -31736,7 +32800,7 @@
                           </pic:cNvPicPr>
                         </pic:nvPicPr>
                         <pic:blipFill>
-                          <a:blip r:embed="rId36">
+                          <a:blip r:embed="rId38">
                             <a:extLst>
                               <a:ext uri="{28A0092B-C50C-407E-A947-70E740481C1C}">
                                 <a14:useLocalDpi xmlns:a14="http://schemas.microsoft.com/office/drawing/2010/main" val="0"/>
@@ -31946,7 +33010,7 @@
             <w:pict>
               <v:group w14:anchorId="09F2477B" id="Group 31" o:spid="_x0000_s1053" style="position:absolute;left:0;text-align:left;margin-left:0;margin-top:348.25pt;width:252pt;height:327.7pt;z-index:251688960;mso-position-horizontal:center;mso-position-horizontal-relative:margin;mso-width-relative:margin;mso-height-relative:margin" coordsize="34375,44693" o:gfxdata="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">
                 <v:shape id="Picture 29" o:spid="_x0000_s1054" type="#_x0000_t75" style="position:absolute;width:32124;height:39528;visibility:visible;mso-wrap-style:square" o:gfxdata="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">
-                  <v:imagedata r:id="rId37" o:title=""/>
+                  <v:imagedata r:id="rId39" o:title=""/>
                 </v:shape>
                 <v:shape id="Text Box 30" o:spid="_x0000_s1055" type="#_x0000_t202" style="position:absolute;left:2250;top:40407;width:32125;height:4286;visibility:visible;mso-wrap-style:square;v-text-anchor:top" o:gfxdata="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" stroked="f">
                   <v:textbox inset="0,0,0,0">
@@ -36313,7 +37377,7 @@
       <w:r>
         <w:t xml:space="preserve"> </w:t>
       </w:r>
-      <w:hyperlink r:id="rId38" w:history="1">
+      <w:hyperlink r:id="rId40" w:history="1">
         <w:r>
           <w:rPr>
             <w:rStyle w:val="Hyperlink"/>
@@ -36372,7 +37436,7 @@
         </w:rPr>
         <w:t>Retrieved from </w:t>
       </w:r>
-      <w:hyperlink r:id="rId39" w:history="1">
+      <w:hyperlink r:id="rId41" w:history="1">
         <w:r>
           <w:rPr>
             <w:rStyle w:val="Hyperlink"/>
@@ -36540,7 +37604,7 @@
         </w:rPr>
         <w:t xml:space="preserve"> “. Retrieved from </w:t>
       </w:r>
-      <w:hyperlink r:id="rId40" w:history="1">
+      <w:hyperlink r:id="rId42" w:history="1">
         <w:r>
           <w:rPr>
             <w:rStyle w:val="Hyperlink"/>
@@ -36621,7 +37685,7 @@
         </w:rPr>
         <w:t xml:space="preserve">". Chapter 8. Retrieved from </w:t>
       </w:r>
-      <w:hyperlink r:id="rId41" w:anchor="v=onepage&amp;q&amp;f=false" w:history="1">
+      <w:hyperlink r:id="rId43" w:anchor="v=onepage&amp;q&amp;f=false" w:history="1">
         <w:r>
           <w:rPr>
             <w:rStyle w:val="Hyperlink"/>
@@ -36675,7 +37739,7 @@
         </w:rPr>
         <w:t xml:space="preserve">”. Retrieved from </w:t>
       </w:r>
-      <w:hyperlink r:id="rId42" w:history="1">
+      <w:hyperlink r:id="rId44" w:history="1">
         <w:r>
           <w:rPr>
             <w:rStyle w:val="Hyperlink"/>
@@ -36686,7 +37750,7 @@
       </w:hyperlink>
     </w:p>
     <w:sectPr>
-      <w:footerReference w:type="default" r:id="rId43"/>
+      <w:footerReference w:type="default" r:id="rId45"/>
       <w:type w:val="continuous"/>
       <w:pgSz w:w="11906" w:h="16838"/>
       <w:pgMar w:top="1440" w:right="1080" w:bottom="1440" w:left="1080" w:header="708" w:footer="708" w:gutter="0"/>

</xml_diff>